<commit_message>
Testing plan updates. -comms link tested and verified
</commit_message>
<xml_diff>
--- a/Documentation/Commissioning Documents/CCUGUI Commisioning Plan .docx
+++ b/Documentation/Commissioning Documents/CCUGUI Commisioning Plan .docx
@@ -549,6 +549,41 @@
           <w:color w:val="538135" w:themeColor="accent6" w:themeShade="BF"/>
         </w:rPr>
         <w:lastRenderedPageBreak/>
+        <w:t>TECHNICAL REQUIREMENTS</w:t>
+      </w:r>
+      <w:r>
+        <w:rPr>
+          <w:color w:val="538135" w:themeColor="accent6" w:themeShade="BF"/>
+        </w:rPr>
+        <w:t>:</w:t>
+      </w:r>
+    </w:p>
+    <w:p>
+      <w:pPr>
+        <w:rPr>
+          <w:color w:val="000000" w:themeColor="text1"/>
+        </w:rPr>
+      </w:pPr>
+      <w:r>
+        <w:rPr>
+          <w:color w:val="000000" w:themeColor="text1"/>
+        </w:rPr>
+        <w:t>Object-oriented programming (Python Classes and Class methods)</w:t>
+      </w:r>
+    </w:p>
+    <w:p>
+      <w:pPr>
+        <w:tabs>
+          <w:tab w:val="left" w:pos="1780"/>
+        </w:tabs>
+        <w:rPr>
+          <w:color w:val="538135" w:themeColor="accent6" w:themeShade="BF"/>
+        </w:rPr>
+      </w:pPr>
+      <w:r>
+        <w:rPr>
+          <w:color w:val="538135" w:themeColor="accent6" w:themeShade="BF"/>
+        </w:rPr>
         <w:t xml:space="preserve">USER INTERFACE </w:t>
       </w:r>
       <w:r>
@@ -595,6 +630,12 @@
         </w:rPr>
         <w:t>Home Screen</w:t>
       </w:r>
+      <w:r>
+        <w:rPr>
+          <w:lang w:val="en-US"/>
+        </w:rPr>
+        <w:t xml:space="preserve"> </w:t>
+      </w:r>
     </w:p>
     <w:p>
       <w:pPr>
@@ -629,13 +670,19 @@
         <w:rPr>
           <w:lang w:val="en-US"/>
         </w:rPr>
-        <w:t>Method</w:t>
-      </w:r>
-      <w:r>
-        <w:rPr>
-          <w:lang w:val="en-US"/>
-        </w:rPr>
-        <w:t xml:space="preserve"> to access menu of connected appliances and loads (Thermostat and EV)</w:t>
+        <w:t>M</w:t>
+      </w:r>
+      <w:r>
+        <w:rPr>
+          <w:lang w:val="en-US"/>
+        </w:rPr>
+        <w:t xml:space="preserve">eans </w:t>
+      </w:r>
+      <w:r>
+        <w:rPr>
+          <w:lang w:val="en-US"/>
+        </w:rPr>
+        <w:t>to access menu of connected appliances and loads (Thermostat and EV)</w:t>
       </w:r>
     </w:p>
     <w:p>
@@ -689,7 +736,19 @@
         <w:rPr>
           <w:lang w:val="en-US"/>
         </w:rPr>
-        <w:t>Methods to access the control screens and information for the thermostat and EV</w:t>
+        <w:t>M</w:t>
+      </w:r>
+      <w:r>
+        <w:rPr>
+          <w:lang w:val="en-US"/>
+        </w:rPr>
+        <w:t>eans</w:t>
+      </w:r>
+      <w:r>
+        <w:rPr>
+          <w:lang w:val="en-US"/>
+        </w:rPr>
+        <w:t xml:space="preserve"> to access control screens and information for the thermostat and EV</w:t>
       </w:r>
     </w:p>
     <w:p>
@@ -707,7 +766,19 @@
         <w:rPr>
           <w:lang w:val="en-US"/>
         </w:rPr>
-        <w:t>Method to return to home screen</w:t>
+        <w:t>Me</w:t>
+      </w:r>
+      <w:r>
+        <w:rPr>
+          <w:lang w:val="en-US"/>
+        </w:rPr>
+        <w:t>ans</w:t>
+      </w:r>
+      <w:r>
+        <w:rPr>
+          <w:lang w:val="en-US"/>
+        </w:rPr>
+        <w:t xml:space="preserve"> to return to home screen</w:t>
       </w:r>
     </w:p>
     <w:p>
@@ -743,7 +814,19 @@
         <w:rPr>
           <w:lang w:val="en-US"/>
         </w:rPr>
-        <w:t xml:space="preserve">Methods to control the temperature level </w:t>
+        <w:t>C</w:t>
+      </w:r>
+      <w:r>
+        <w:rPr>
+          <w:lang w:val="en-US"/>
+        </w:rPr>
+        <w:t xml:space="preserve">ontrol the temperature level </w:t>
+      </w:r>
+      <w:r>
+        <w:rPr>
+          <w:lang w:val="en-US"/>
+        </w:rPr>
+        <w:t>based on user input</w:t>
       </w:r>
     </w:p>
     <w:p>
@@ -761,7 +844,13 @@
         <w:rPr>
           <w:lang w:val="en-US"/>
         </w:rPr>
-        <w:t>Methods to switch between Heating and/or Cooling Modes</w:t>
+        <w:t>Means to s</w:t>
+      </w:r>
+      <w:r>
+        <w:rPr>
+          <w:lang w:val="en-US"/>
+        </w:rPr>
+        <w:t>witch between Heating and/or Cooling Modes</w:t>
       </w:r>
     </w:p>
     <w:p>
@@ -779,7 +868,13 @@
         <w:rPr>
           <w:lang w:val="en-US"/>
         </w:rPr>
-        <w:t>Method to collect user scheduling input</w:t>
+        <w:t>C</w:t>
+      </w:r>
+      <w:r>
+        <w:rPr>
+          <w:lang w:val="en-US"/>
+        </w:rPr>
+        <w:t>ollect user scheduling input</w:t>
       </w:r>
     </w:p>
     <w:p>
@@ -797,7 +892,7 @@
         <w:rPr>
           <w:lang w:val="en-US"/>
         </w:rPr>
-        <w:t>Method to Display historical energy consumption</w:t>
+        <w:t>Display historical energy consumption</w:t>
       </w:r>
     </w:p>
     <w:p>
@@ -815,19 +910,19 @@
         <w:rPr>
           <w:lang w:val="en-US"/>
         </w:rPr>
-        <w:t xml:space="preserve">Method to return to </w:t>
-      </w:r>
-      <w:r>
-        <w:rPr>
-          <w:lang w:val="en-US"/>
-        </w:rPr>
-        <w:t>previous</w:t>
-      </w:r>
-      <w:r>
-        <w:rPr>
-          <w:lang w:val="en-US"/>
-        </w:rPr>
-        <w:t xml:space="preserve"> screen</w:t>
+        <w:t>M</w:t>
+      </w:r>
+      <w:r>
+        <w:rPr>
+          <w:lang w:val="en-US"/>
+        </w:rPr>
+        <w:t>eans</w:t>
+      </w:r>
+      <w:r>
+        <w:rPr>
+          <w:lang w:val="en-US"/>
+        </w:rPr>
+        <w:t xml:space="preserve"> to return to previous screen</w:t>
       </w:r>
     </w:p>
     <w:p>
@@ -863,7 +958,31 @@
         <w:rPr>
           <w:lang w:val="en-US"/>
         </w:rPr>
-        <w:t>Method for Switching the load remotely</w:t>
+        <w:t>Me</w:t>
+      </w:r>
+      <w:r>
+        <w:rPr>
+          <w:lang w:val="en-US"/>
+        </w:rPr>
+        <w:t>ans</w:t>
+      </w:r>
+      <w:r>
+        <w:rPr>
+          <w:lang w:val="en-US"/>
+        </w:rPr>
+        <w:t xml:space="preserve"> for</w:t>
+      </w:r>
+      <w:r>
+        <w:rPr>
+          <w:lang w:val="en-US"/>
+        </w:rPr>
+        <w:t xml:space="preserve"> </w:t>
+      </w:r>
+      <w:r>
+        <w:rPr>
+          <w:lang w:val="en-US"/>
+        </w:rPr>
+        <w:t>Switching the load remotely</w:t>
       </w:r>
     </w:p>
     <w:p>
@@ -881,7 +1000,19 @@
         <w:rPr>
           <w:lang w:val="en-US"/>
         </w:rPr>
-        <w:t>Method for collecting user scheduling input</w:t>
+        <w:t>Me</w:t>
+      </w:r>
+      <w:r>
+        <w:rPr>
+          <w:lang w:val="en-US"/>
+        </w:rPr>
+        <w:t>ans</w:t>
+      </w:r>
+      <w:r>
+        <w:rPr>
+          <w:lang w:val="en-US"/>
+        </w:rPr>
+        <w:t xml:space="preserve"> for collecting user scheduling input</w:t>
       </w:r>
     </w:p>
     <w:p>
@@ -899,7 +1030,49 @@
         <w:rPr>
           <w:lang w:val="en-US"/>
         </w:rPr>
-        <w:t>Method to Display historical energy consumption</w:t>
+        <w:t xml:space="preserve">Means </w:t>
+      </w:r>
+      <w:r>
+        <w:rPr>
+          <w:lang w:val="en-US"/>
+        </w:rPr>
+        <w:t>o</w:t>
+      </w:r>
+      <w:r>
+        <w:rPr>
+          <w:lang w:val="en-US"/>
+        </w:rPr>
+        <w:t>f</w:t>
+      </w:r>
+      <w:r>
+        <w:rPr>
+          <w:lang w:val="en-US"/>
+        </w:rPr>
+        <w:t xml:space="preserve"> </w:t>
+      </w:r>
+      <w:r>
+        <w:rPr>
+          <w:lang w:val="en-US"/>
+        </w:rPr>
+        <w:t>d</w:t>
+      </w:r>
+      <w:r>
+        <w:rPr>
+          <w:lang w:val="en-US"/>
+        </w:rPr>
+        <w:t>isplay</w:t>
+      </w:r>
+      <w:r>
+        <w:rPr>
+          <w:lang w:val="en-US"/>
+        </w:rPr>
+        <w:t>ing</w:t>
+      </w:r>
+      <w:r>
+        <w:rPr>
+          <w:lang w:val="en-US"/>
+        </w:rPr>
+        <w:t xml:space="preserve"> historical energy consumption</w:t>
       </w:r>
     </w:p>
     <w:p>
@@ -917,7 +1090,19 @@
         <w:rPr>
           <w:lang w:val="en-US"/>
         </w:rPr>
-        <w:t>Method to return to previous screen</w:t>
+        <w:t xml:space="preserve">Ability to </w:t>
+      </w:r>
+      <w:r>
+        <w:rPr>
+          <w:lang w:val="en-US"/>
+        </w:rPr>
+        <w:t>r</w:t>
+      </w:r>
+      <w:r>
+        <w:rPr>
+          <w:lang w:val="en-US"/>
+        </w:rPr>
+        <w:t>eturn to previous screen</w:t>
       </w:r>
     </w:p>
     <w:p>
@@ -968,13 +1153,19 @@
         <w:rPr>
           <w:lang w:val="en-US"/>
         </w:rPr>
-        <w:t xml:space="preserve">Method to </w:t>
-      </w:r>
-      <w:r>
-        <w:rPr>
-          <w:lang w:val="en-US"/>
-        </w:rPr>
-        <w:t>specify</w:t>
+        <w:t>Retrieve user input for s</w:t>
+      </w:r>
+      <w:r>
+        <w:rPr>
+          <w:lang w:val="en-US"/>
+        </w:rPr>
+        <w:t>pecify</w:t>
+      </w:r>
+      <w:r>
+        <w:rPr>
+          <w:lang w:val="en-US"/>
+        </w:rPr>
+        <w:t>ing</w:t>
       </w:r>
       <w:r>
         <w:rPr>
@@ -998,7 +1189,13 @@
         <w:rPr>
           <w:lang w:val="en-US"/>
         </w:rPr>
-        <w:t>Method to specify appliance runtime</w:t>
+        <w:t xml:space="preserve">Retrieve user input for specifying </w:t>
+      </w:r>
+      <w:r>
+        <w:rPr>
+          <w:lang w:val="en-US"/>
+        </w:rPr>
+        <w:t>appliance start times</w:t>
       </w:r>
     </w:p>
     <w:p>
@@ -1016,19 +1213,13 @@
         <w:rPr>
           <w:lang w:val="en-US"/>
         </w:rPr>
-        <w:t>Method to</w:t>
-      </w:r>
-      <w:r>
-        <w:rPr>
-          <w:lang w:val="en-US"/>
-        </w:rPr>
-        <w:t xml:space="preserve"> specify</w:t>
-      </w:r>
-      <w:r>
-        <w:rPr>
-          <w:lang w:val="en-US"/>
-        </w:rPr>
-        <w:t xml:space="preserve"> appliance start times</w:t>
+        <w:t>Means</w:t>
+      </w:r>
+      <w:r>
+        <w:rPr>
+          <w:lang w:val="en-US"/>
+        </w:rPr>
+        <w:t xml:space="preserve"> to cancel schedule</w:t>
       </w:r>
     </w:p>
     <w:p>
@@ -1046,25 +1237,13 @@
         <w:rPr>
           <w:lang w:val="en-US"/>
         </w:rPr>
-        <w:t>Method to cancel schedule</w:t>
-      </w:r>
-    </w:p>
-    <w:p>
-      <w:pPr>
-        <w:pStyle w:val="ListParagraph"/>
-        <w:numPr>
-          <w:ilvl w:val="0"/>
-          <w:numId w:val="6"/>
-        </w:numPr>
-        <w:rPr>
-          <w:lang w:val="en-US"/>
-        </w:rPr>
-      </w:pPr>
-      <w:r>
-        <w:rPr>
-          <w:lang w:val="en-US"/>
-        </w:rPr>
-        <w:t>Method to return to previous screen</w:t>
+        <w:t>Means</w:t>
+      </w:r>
+      <w:r>
+        <w:rPr>
+          <w:lang w:val="en-US"/>
+        </w:rPr>
+        <w:t xml:space="preserve"> to return to previous screen</w:t>
       </w:r>
     </w:p>
     <w:p>
@@ -1133,7 +1312,19 @@
         <w:rPr>
           <w:lang w:val="en-US"/>
         </w:rPr>
-        <w:t>Method to return to previous screen</w:t>
+        <w:t>Me</w:t>
+      </w:r>
+      <w:r>
+        <w:rPr>
+          <w:lang w:val="en-US"/>
+        </w:rPr>
+        <w:t>ans</w:t>
+      </w:r>
+      <w:r>
+        <w:rPr>
+          <w:lang w:val="en-US"/>
+        </w:rPr>
+        <w:t xml:space="preserve"> to return to previous screen</w:t>
       </w:r>
     </w:p>
     <w:p>
@@ -1152,7 +1343,6 @@
     <w:p/>
     <w:p>
       <w:r>
-        <w:lastRenderedPageBreak/>
         <w:t>CENTRAL CONTROL UNIT GRAPHIC USER INTERFACE</w:t>
       </w:r>
       <w:r>
@@ -2149,7 +2339,19 @@
               <w:rPr>
                 <w:lang w:val="en-US"/>
               </w:rPr>
-              <w:t>Method to access menu of connected appliances and loads (Thermostat and EV)</w:t>
+              <w:t>Me</w:t>
+            </w:r>
+            <w:r>
+              <w:rPr>
+                <w:lang w:val="en-US"/>
+              </w:rPr>
+              <w:t>ans</w:t>
+            </w:r>
+            <w:r>
+              <w:rPr>
+                <w:lang w:val="en-US"/>
+              </w:rPr>
+              <w:t xml:space="preserve"> to access menu of connected appliances and loads (Thermostat and EV)</w:t>
             </w:r>
           </w:p>
           <w:p>
@@ -2333,7 +2535,25 @@
                 <w:lang w:val="en-US"/>
               </w:rPr>
               <w:lastRenderedPageBreak/>
-              <w:t>Methods to access the control screens and information for the thermostat and EV</w:t>
+              <w:t>A</w:t>
+            </w:r>
+            <w:r>
+              <w:rPr>
+                <w:lang w:val="en-US"/>
+              </w:rPr>
+              <w:t xml:space="preserve">ccess </w:t>
+            </w:r>
+            <w:r>
+              <w:rPr>
+                <w:lang w:val="en-US"/>
+              </w:rPr>
+              <w:t xml:space="preserve">buttons and/or icons for </w:t>
+            </w:r>
+            <w:r>
+              <w:rPr>
+                <w:lang w:val="en-US"/>
+              </w:rPr>
+              <w:t>the control screens and information for the thermostat and EV</w:t>
             </w:r>
           </w:p>
           <w:p>
@@ -2356,6 +2576,9 @@
         </w:tc>
       </w:tr>
       <w:tr>
+        <w:trPr>
+          <w:trHeight w:val="504"/>
+        </w:trPr>
         <w:tc>
           <w:tcPr>
             <w:tcW w:w="4675" w:type="dxa"/>
@@ -2372,7 +2595,13 @@
               <w:rPr>
                 <w:lang w:val="en-US"/>
               </w:rPr>
-              <w:t>Method to return to Home Screen</w:t>
+              <w:t>Means</w:t>
+            </w:r>
+            <w:r>
+              <w:rPr>
+                <w:lang w:val="en-US"/>
+              </w:rPr>
+              <w:t xml:space="preserve"> to return to Home Screen</w:t>
             </w:r>
           </w:p>
         </w:tc>
@@ -2394,8 +2623,6 @@
         <w:pStyle w:val="ListParagraph"/>
         <w:ind w:left="1080"/>
       </w:pPr>
-      <w:bookmarkStart w:id="0" w:name="_GoBack"/>
-      <w:bookmarkEnd w:id="0"/>
     </w:p>
     <w:p>
       <w:pPr>
@@ -2527,7 +2754,19 @@
               <w:rPr>
                 <w:lang w:val="en-US"/>
               </w:rPr>
-              <w:t>Methods to control the temperature level</w:t>
+              <w:t>C</w:t>
+            </w:r>
+            <w:r>
+              <w:rPr>
+                <w:lang w:val="en-US"/>
+              </w:rPr>
+              <w:t>ontrol the temperature level</w:t>
+            </w:r>
+            <w:r>
+              <w:rPr>
+                <w:lang w:val="en-US"/>
+              </w:rPr>
+              <w:t xml:space="preserve"> based on user input</w:t>
             </w:r>
           </w:p>
         </w:tc>
@@ -2560,7 +2799,13 @@
               <w:rPr>
                 <w:lang w:val="en-US"/>
               </w:rPr>
-              <w:t>Methods to switch between Heating and/or Cooling Modes</w:t>
+              <w:t>S</w:t>
+            </w:r>
+            <w:r>
+              <w:rPr>
+                <w:lang w:val="en-US"/>
+              </w:rPr>
+              <w:t>witch between Heating and/or Cooling Modes</w:t>
             </w:r>
           </w:p>
           <w:p>
@@ -2599,7 +2844,25 @@
               <w:rPr>
                 <w:lang w:val="en-US"/>
               </w:rPr>
-              <w:t>Method to collect user scheduling input</w:t>
+              <w:t>Means</w:t>
+            </w:r>
+            <w:r>
+              <w:rPr>
+                <w:lang w:val="en-US"/>
+              </w:rPr>
+              <w:t xml:space="preserve"> </w:t>
+            </w:r>
+            <w:r>
+              <w:rPr>
+                <w:lang w:val="en-US"/>
+              </w:rPr>
+              <w:t xml:space="preserve">for the retrieval of </w:t>
+            </w:r>
+            <w:r>
+              <w:rPr>
+                <w:lang w:val="en-US"/>
+              </w:rPr>
+              <w:t>user scheduling input</w:t>
             </w:r>
           </w:p>
           <w:p>
@@ -2638,7 +2901,7 @@
               <w:rPr>
                 <w:lang w:val="en-US"/>
               </w:rPr>
-              <w:t>Method to Display historical energy consumption</w:t>
+              <w:t>Display historical energy consumption</w:t>
             </w:r>
           </w:p>
           <w:p>
@@ -2677,7 +2940,19 @@
               <w:rPr>
                 <w:lang w:val="en-US"/>
               </w:rPr>
-              <w:t>Method to return to previous screen</w:t>
+              <w:t>M</w:t>
+            </w:r>
+            <w:r>
+              <w:rPr>
+                <w:lang w:val="en-US"/>
+              </w:rPr>
+              <w:t>eans</w:t>
+            </w:r>
+            <w:r>
+              <w:rPr>
+                <w:lang w:val="en-US"/>
+              </w:rPr>
+              <w:t xml:space="preserve"> to return to previous screen</w:t>
             </w:r>
           </w:p>
         </w:tc>
@@ -2815,7 +3090,7 @@
               <w:ind w:left="0"/>
             </w:pPr>
             <w:r>
-              <w:t>Method for Switching the load remotely</w:t>
+              <w:t>Switch the load remotely</w:t>
             </w:r>
           </w:p>
           <w:p>
@@ -2848,7 +3123,10 @@
               <w:ind w:left="0"/>
             </w:pPr>
             <w:r>
-              <w:t>Method for collecting user scheduling input</w:t>
+              <w:t>Collect</w:t>
+            </w:r>
+            <w:r>
+              <w:t xml:space="preserve"> user scheduling input</w:t>
             </w:r>
           </w:p>
           <w:p>
@@ -2881,7 +3159,7 @@
               <w:ind w:left="0"/>
             </w:pPr>
             <w:r>
-              <w:t xml:space="preserve">Method to Display historical energy consumption </w:t>
+              <w:t xml:space="preserve">Display historical energy consumption </w:t>
             </w:r>
           </w:p>
           <w:p>
@@ -2917,7 +3195,13 @@
               <w:rPr>
                 <w:lang w:val="en-US"/>
               </w:rPr>
-              <w:t>Method to return to previous screen</w:t>
+              <w:t>Return</w:t>
+            </w:r>
+            <w:r>
+              <w:rPr>
+                <w:lang w:val="en-US"/>
+              </w:rPr>
+              <w:t xml:space="preserve"> to previous screen</w:t>
             </w:r>
           </w:p>
         </w:tc>
@@ -2982,7 +3266,6 @@
         </w:rPr>
       </w:pPr>
       <w:r>
-        <w:lastRenderedPageBreak/>
         <w:t xml:space="preserve">Delete Schedule </w:t>
       </w:r>
     </w:p>
@@ -2995,6 +3278,7 @@
         </w:numPr>
       </w:pPr>
       <w:r>
+        <w:lastRenderedPageBreak/>
         <w:t>Evaluate the screen based on the following specifications:</w:t>
       </w:r>
     </w:p>
@@ -3075,7 +3359,19 @@
               <w:rPr>
                 <w:lang w:val="en-US"/>
               </w:rPr>
-              <w:t>Method to specify deadline for appliance</w:t>
+              <w:t>Specify</w:t>
+            </w:r>
+            <w:r>
+              <w:rPr>
+                <w:lang w:val="en-US"/>
+              </w:rPr>
+              <w:t xml:space="preserve"> deadline for appliance</w:t>
+            </w:r>
+            <w:r>
+              <w:rPr>
+                <w:lang w:val="en-US"/>
+              </w:rPr>
+              <w:t xml:space="preserve"> in HH:MM time format</w:t>
             </w:r>
           </w:p>
         </w:tc>
@@ -3108,7 +3404,25 @@
               <w:rPr>
                 <w:lang w:val="en-US"/>
               </w:rPr>
-              <w:t>Method to specify appliance runtime</w:t>
+              <w:t>Specify</w:t>
+            </w:r>
+            <w:r>
+              <w:rPr>
+                <w:lang w:val="en-US"/>
+              </w:rPr>
+              <w:t xml:space="preserve"> appliance runtime</w:t>
+            </w:r>
+            <w:r>
+              <w:rPr>
+                <w:lang w:val="en-US"/>
+              </w:rPr>
+              <w:t xml:space="preserve"> </w:t>
+            </w:r>
+            <w:r>
+              <w:rPr>
+                <w:lang w:val="en-US"/>
+              </w:rPr>
+              <w:t>in HH:MM time format</w:t>
             </w:r>
           </w:p>
         </w:tc>
@@ -3141,8 +3455,28 @@
               <w:rPr>
                 <w:lang w:val="en-US"/>
               </w:rPr>
-              <w:t>Method to specify appliance start times</w:t>
-            </w:r>
+              <w:t>Specify</w:t>
+            </w:r>
+            <w:r>
+              <w:rPr>
+                <w:lang w:val="en-US"/>
+              </w:rPr>
+              <w:t xml:space="preserve"> appliance start times</w:t>
+            </w:r>
+            <w:r>
+              <w:rPr>
+                <w:lang w:val="en-US"/>
+              </w:rPr>
+              <w:t xml:space="preserve"> </w:t>
+            </w:r>
+            <w:r>
+              <w:rPr>
+                <w:lang w:val="en-US"/>
+              </w:rPr>
+              <w:t>in HH:MM time format</w:t>
+            </w:r>
+            <w:bookmarkStart w:id="0" w:name="_GoBack"/>
+            <w:bookmarkEnd w:id="0"/>
           </w:p>
         </w:tc>
         <w:tc>
@@ -3174,7 +3508,19 @@
               <w:rPr>
                 <w:lang w:val="en-US"/>
               </w:rPr>
-              <w:t>Method to cancel schedule</w:t>
+              <w:t xml:space="preserve"> </w:t>
+            </w:r>
+            <w:r>
+              <w:rPr>
+                <w:lang w:val="en-US"/>
+              </w:rPr>
+              <w:t>C</w:t>
+            </w:r>
+            <w:r>
+              <w:rPr>
+                <w:lang w:val="en-US"/>
+              </w:rPr>
+              <w:t>ancel schedule</w:t>
             </w:r>
           </w:p>
         </w:tc>
@@ -3210,7 +3556,13 @@
               <w:rPr>
                 <w:lang w:val="en-US"/>
               </w:rPr>
-              <w:t>Method to return to previous screen</w:t>
+              <w:t>Return</w:t>
+            </w:r>
+            <w:r>
+              <w:rPr>
+                <w:lang w:val="en-US"/>
+              </w:rPr>
+              <w:t xml:space="preserve"> to previous screen</w:t>
             </w:r>
           </w:p>
         </w:tc>
@@ -3387,7 +3739,19 @@
               <w:rPr>
                 <w:lang w:val="en-US"/>
               </w:rPr>
-              <w:t>Method to return to previous screen</w:t>
+              <w:t>Me</w:t>
+            </w:r>
+            <w:r>
+              <w:rPr>
+                <w:lang w:val="en-US"/>
+              </w:rPr>
+              <w:t>ans</w:t>
+            </w:r>
+            <w:r>
+              <w:rPr>
+                <w:lang w:val="en-US"/>
+              </w:rPr>
+              <w:t xml:space="preserve"> to return to previous screen</w:t>
             </w:r>
           </w:p>
         </w:tc>

</xml_diff>

<commit_message>
Final System Code (CCU)
</commit_message>
<xml_diff>
--- a/Documentation/Commissioning Documents/CCUGUI Commisioning Plan .docx
+++ b/Documentation/Commissioning Documents/CCUGUI Commisioning Plan .docx
@@ -35,6 +35,7 @@
           </w:tcPr>
           <w:p>
             <w:pPr>
+              <w:spacing w:line="360" w:lineRule="auto"/>
               <w:rPr>
                 <w:color w:val="538135" w:themeColor="accent6" w:themeShade="BF"/>
               </w:rPr>
@@ -53,6 +54,7 @@
           </w:tcPr>
           <w:p>
             <w:pPr>
+              <w:spacing w:line="360" w:lineRule="auto"/>
               <w:jc w:val="center"/>
               <w:rPr>
                 <w:color w:val="538135" w:themeColor="accent6" w:themeShade="BF"/>
@@ -540,6 +542,7 @@
         <w:tabs>
           <w:tab w:val="left" w:pos="1780"/>
         </w:tabs>
+        <w:spacing w:line="360" w:lineRule="auto"/>
         <w:rPr>
           <w:color w:val="538135" w:themeColor="accent6" w:themeShade="BF"/>
         </w:rPr>
@@ -560,6 +563,7 @@
     </w:p>
     <w:p>
       <w:pPr>
+        <w:spacing w:line="360" w:lineRule="auto"/>
         <w:rPr>
           <w:color w:val="000000" w:themeColor="text1"/>
         </w:rPr>
@@ -576,6 +580,7 @@
         <w:tabs>
           <w:tab w:val="left" w:pos="1780"/>
         </w:tabs>
+        <w:spacing w:line="360" w:lineRule="auto"/>
         <w:rPr>
           <w:color w:val="538135" w:themeColor="accent6" w:themeShade="BF"/>
         </w:rPr>
@@ -607,7 +612,7 @@
     </w:p>
     <w:p>
       <w:pPr>
-        <w:spacing w:line="240" w:lineRule="auto"/>
+        <w:spacing w:line="360" w:lineRule="auto"/>
       </w:pPr>
       <w:r>
         <w:t>SCREENS:</w:t>
@@ -620,6 +625,7 @@
           <w:ilvl w:val="0"/>
           <w:numId w:val="1"/>
         </w:numPr>
+        <w:spacing w:line="360" w:lineRule="auto"/>
         <w:rPr>
           <w:lang w:val="en-US"/>
         </w:rPr>
@@ -644,6 +650,7 @@
           <w:ilvl w:val="0"/>
           <w:numId w:val="2"/>
         </w:numPr>
+        <w:spacing w:line="360" w:lineRule="auto"/>
         <w:rPr>
           <w:lang w:val="en-US"/>
         </w:rPr>
@@ -662,6 +669,7 @@
           <w:ilvl w:val="0"/>
           <w:numId w:val="2"/>
         </w:numPr>
+        <w:spacing w:line="360" w:lineRule="auto"/>
         <w:rPr>
           <w:lang w:val="en-US"/>
         </w:rPr>
@@ -692,6 +700,7 @@
           <w:ilvl w:val="0"/>
           <w:numId w:val="2"/>
         </w:numPr>
+        <w:spacing w:line="360" w:lineRule="auto"/>
         <w:rPr>
           <w:lang w:val="en-US"/>
         </w:rPr>
@@ -710,6 +719,7 @@
           <w:ilvl w:val="0"/>
           <w:numId w:val="1"/>
         </w:numPr>
+        <w:spacing w:line="360" w:lineRule="auto"/>
         <w:rPr>
           <w:lang w:val="en-US"/>
         </w:rPr>
@@ -728,6 +738,7 @@
           <w:ilvl w:val="0"/>
           <w:numId w:val="3"/>
         </w:numPr>
+        <w:spacing w:line="360" w:lineRule="auto"/>
         <w:rPr>
           <w:lang w:val="en-US"/>
         </w:rPr>
@@ -758,6 +769,7 @@
           <w:ilvl w:val="0"/>
           <w:numId w:val="3"/>
         </w:numPr>
+        <w:spacing w:line="360" w:lineRule="auto"/>
         <w:rPr>
           <w:lang w:val="en-US"/>
         </w:rPr>
@@ -788,6 +800,7 @@
           <w:ilvl w:val="0"/>
           <w:numId w:val="1"/>
         </w:numPr>
+        <w:spacing w:line="360" w:lineRule="auto"/>
         <w:rPr>
           <w:lang w:val="en-US"/>
         </w:rPr>
@@ -806,6 +819,7 @@
           <w:ilvl w:val="0"/>
           <w:numId w:val="4"/>
         </w:numPr>
+        <w:spacing w:line="360" w:lineRule="auto"/>
         <w:rPr>
           <w:lang w:val="en-US"/>
         </w:rPr>
@@ -836,6 +850,7 @@
           <w:ilvl w:val="0"/>
           <w:numId w:val="4"/>
         </w:numPr>
+        <w:spacing w:line="360" w:lineRule="auto"/>
         <w:rPr>
           <w:lang w:val="en-US"/>
         </w:rPr>
@@ -860,70 +875,39 @@
           <w:ilvl w:val="0"/>
           <w:numId w:val="4"/>
         </w:numPr>
-        <w:rPr>
-          <w:lang w:val="en-US"/>
-        </w:rPr>
-      </w:pPr>
-      <w:r>
-        <w:rPr>
-          <w:lang w:val="en-US"/>
-        </w:rPr>
-        <w:t>C</w:t>
-      </w:r>
-      <w:r>
-        <w:rPr>
-          <w:lang w:val="en-US"/>
-        </w:rPr>
-        <w:t>ollect user scheduling input</w:t>
+        <w:spacing w:line="360" w:lineRule="auto"/>
+        <w:rPr>
+          <w:lang w:val="en-US"/>
+        </w:rPr>
+      </w:pPr>
+      <w:r>
+        <w:rPr>
+          <w:lang w:val="en-US"/>
+        </w:rPr>
+        <w:t>M</w:t>
+      </w:r>
+      <w:r>
+        <w:rPr>
+          <w:lang w:val="en-US"/>
+        </w:rPr>
+        <w:t>eans</w:t>
+      </w:r>
+      <w:r>
+        <w:rPr>
+          <w:lang w:val="en-US"/>
+        </w:rPr>
+        <w:t xml:space="preserve"> to return to previous screen</w:t>
       </w:r>
     </w:p>
     <w:p>
       <w:pPr>
         <w:pStyle w:val="ListParagraph"/>
-        <w:numPr>
-          <w:ilvl w:val="0"/>
-          <w:numId w:val="4"/>
-        </w:numPr>
-        <w:rPr>
-          <w:lang w:val="en-US"/>
-        </w:rPr>
-      </w:pPr>
-      <w:r>
-        <w:rPr>
-          <w:lang w:val="en-US"/>
-        </w:rPr>
-        <w:t>Display historical energy consumption</w:t>
-      </w:r>
-    </w:p>
-    <w:p>
-      <w:pPr>
-        <w:pStyle w:val="ListParagraph"/>
-        <w:numPr>
-          <w:ilvl w:val="0"/>
-          <w:numId w:val="4"/>
-        </w:numPr>
-        <w:rPr>
-          <w:lang w:val="en-US"/>
-        </w:rPr>
-      </w:pPr>
-      <w:r>
-        <w:rPr>
-          <w:lang w:val="en-US"/>
-        </w:rPr>
-        <w:t>M</w:t>
-      </w:r>
-      <w:r>
-        <w:rPr>
-          <w:lang w:val="en-US"/>
-        </w:rPr>
-        <w:t>eans</w:t>
-      </w:r>
-      <w:r>
-        <w:rPr>
-          <w:lang w:val="en-US"/>
-        </w:rPr>
-        <w:t xml:space="preserve"> to return to previous screen</w:t>
-      </w:r>
+        <w:spacing w:line="360" w:lineRule="auto"/>
+        <w:ind w:left="1800"/>
+        <w:rPr>
+          <w:lang w:val="en-US"/>
+        </w:rPr>
+      </w:pPr>
     </w:p>
     <w:p>
       <w:pPr>
@@ -932,6 +916,7 @@
           <w:ilvl w:val="0"/>
           <w:numId w:val="1"/>
         </w:numPr>
+        <w:spacing w:line="360" w:lineRule="auto"/>
         <w:rPr>
           <w:lang w:val="en-US"/>
         </w:rPr>
@@ -950,6 +935,7 @@
           <w:ilvl w:val="0"/>
           <w:numId w:val="5"/>
         </w:numPr>
+        <w:spacing w:line="360" w:lineRule="auto"/>
         <w:rPr>
           <w:lang w:val="en-US"/>
         </w:rPr>
@@ -992,6 +978,7 @@
           <w:ilvl w:val="0"/>
           <w:numId w:val="5"/>
         </w:numPr>
+        <w:spacing w:line="360" w:lineRule="auto"/>
         <w:rPr>
           <w:lang w:val="en-US"/>
         </w:rPr>
@@ -1022,6 +1009,7 @@
           <w:ilvl w:val="0"/>
           <w:numId w:val="5"/>
         </w:numPr>
+        <w:spacing w:line="360" w:lineRule="auto"/>
         <w:rPr>
           <w:lang w:val="en-US"/>
         </w:rPr>
@@ -1082,6 +1070,7 @@
           <w:ilvl w:val="0"/>
           <w:numId w:val="5"/>
         </w:numPr>
+        <w:spacing w:line="360" w:lineRule="auto"/>
         <w:rPr>
           <w:lang w:val="en-US"/>
         </w:rPr>
@@ -1108,6 +1097,7 @@
     <w:p>
       <w:pPr>
         <w:pStyle w:val="ListParagraph"/>
+        <w:spacing w:line="360" w:lineRule="auto"/>
         <w:ind w:left="1800"/>
         <w:rPr>
           <w:lang w:val="en-US"/>
@@ -1127,6 +1117,7 @@
           <w:ilvl w:val="0"/>
           <w:numId w:val="1"/>
         </w:numPr>
+        <w:spacing w:line="360" w:lineRule="auto"/>
         <w:rPr>
           <w:lang w:val="en-US"/>
         </w:rPr>
@@ -1145,6 +1136,7 @@
           <w:ilvl w:val="0"/>
           <w:numId w:val="6"/>
         </w:numPr>
+        <w:spacing w:line="360" w:lineRule="auto"/>
         <w:rPr>
           <w:lang w:val="en-US"/>
         </w:rPr>
@@ -1181,6 +1173,7 @@
           <w:ilvl w:val="0"/>
           <w:numId w:val="6"/>
         </w:numPr>
+        <w:spacing w:line="360" w:lineRule="auto"/>
         <w:rPr>
           <w:lang w:val="en-US"/>
         </w:rPr>
@@ -1205,6 +1198,7 @@
           <w:ilvl w:val="0"/>
           <w:numId w:val="6"/>
         </w:numPr>
+        <w:spacing w:line="360" w:lineRule="auto"/>
         <w:rPr>
           <w:lang w:val="en-US"/>
         </w:rPr>
@@ -1229,6 +1223,7 @@
           <w:ilvl w:val="0"/>
           <w:numId w:val="6"/>
         </w:numPr>
+        <w:spacing w:line="360" w:lineRule="auto"/>
         <w:rPr>
           <w:lang w:val="en-US"/>
         </w:rPr>
@@ -1249,6 +1244,7 @@
     <w:p>
       <w:pPr>
         <w:pStyle w:val="ListParagraph"/>
+        <w:spacing w:line="360" w:lineRule="auto"/>
         <w:ind w:left="1800"/>
         <w:rPr>
           <w:lang w:val="en-US"/>
@@ -1262,6 +1258,7 @@
           <w:ilvl w:val="0"/>
           <w:numId w:val="1"/>
         </w:numPr>
+        <w:spacing w:line="360" w:lineRule="auto"/>
         <w:rPr>
           <w:lang w:val="en-US"/>
         </w:rPr>
@@ -1286,6 +1283,7 @@
           <w:ilvl w:val="0"/>
           <w:numId w:val="7"/>
         </w:numPr>
+        <w:spacing w:line="360" w:lineRule="auto"/>
         <w:rPr>
           <w:lang w:val="en-US"/>
         </w:rPr>
@@ -1304,6 +1302,7 @@
           <w:ilvl w:val="0"/>
           <w:numId w:val="7"/>
         </w:numPr>
+        <w:spacing w:line="360" w:lineRule="auto"/>
         <w:rPr>
           <w:lang w:val="en-US"/>
         </w:rPr>
@@ -1330,18 +1329,42 @@
     <w:p>
       <w:pPr>
         <w:pStyle w:val="ListParagraph"/>
+        <w:spacing w:line="360" w:lineRule="auto"/>
         <w:ind w:left="1800"/>
         <w:rPr>
           <w:lang w:val="en-US"/>
         </w:rPr>
       </w:pPr>
     </w:p>
-    <w:p/>
-    <w:p/>
-    <w:p/>
-    <w:p/>
-    <w:p/>
-    <w:p>
+    <w:p>
+      <w:pPr>
+        <w:spacing w:line="360" w:lineRule="auto"/>
+      </w:pPr>
+    </w:p>
+    <w:p>
+      <w:pPr>
+        <w:spacing w:line="360" w:lineRule="auto"/>
+      </w:pPr>
+    </w:p>
+    <w:p>
+      <w:pPr>
+        <w:spacing w:line="360" w:lineRule="auto"/>
+      </w:pPr>
+    </w:p>
+    <w:p>
+      <w:pPr>
+        <w:spacing w:line="360" w:lineRule="auto"/>
+      </w:pPr>
+    </w:p>
+    <w:p>
+      <w:pPr>
+        <w:spacing w:line="360" w:lineRule="auto"/>
+      </w:pPr>
+    </w:p>
+    <w:p>
+      <w:pPr>
+        <w:spacing w:line="360" w:lineRule="auto"/>
+      </w:pPr>
       <w:r>
         <w:t>CENTRAL CONTROL UNIT GRAPHIC USER INTERFACE</w:t>
       </w:r>
@@ -1353,6 +1376,9 @@
       </w:r>
     </w:p>
     <w:p>
+      <w:pPr>
+        <w:spacing w:line="360" w:lineRule="auto"/>
+      </w:pPr>
       <w:r>
         <w:t>OVERVIEW:</w:t>
       </w:r>
@@ -1364,6 +1390,7 @@
           <w:ilvl w:val="0"/>
           <w:numId w:val="9"/>
         </w:numPr>
+        <w:spacing w:line="360" w:lineRule="auto"/>
       </w:pPr>
       <w:r>
         <w:t>HOME SCREEN</w:t>
@@ -1389,8 +1416,63 @@
           <w:p>
             <w:pPr>
               <w:pStyle w:val="ListParagraph"/>
-              <w:ind w:left="0"/>
-            </w:pPr>
+              <w:spacing w:line="360" w:lineRule="auto"/>
+              <w:ind w:left="0"/>
+            </w:pPr>
+          </w:p>
+          <w:p>
+            <w:pPr>
+              <w:pStyle w:val="ListParagraph"/>
+              <w:spacing w:line="360" w:lineRule="auto"/>
+              <w:ind w:left="0"/>
+              <w:jc w:val="center"/>
+            </w:pPr>
+            <w:r>
+              <w:rPr>
+                <w:noProof/>
+              </w:rPr>
+              <w:drawing>
+                <wp:inline distT="0" distB="0" distL="0" distR="0" wp14:anchorId="6AA82F10" wp14:editId="512276EB">
+                  <wp:extent cx="4851400" cy="3098800"/>
+                  <wp:effectExtent l="0" t="0" r="0" b="0"/>
+                  <wp:docPr id="2" name="Picture 2"/>
+                  <wp:cNvGraphicFramePr>
+                    <a:graphicFrameLocks xmlns:a="http://schemas.openxmlformats.org/drawingml/2006/main" noChangeAspect="1"/>
+                  </wp:cNvGraphicFramePr>
+                  <a:graphic xmlns:a="http://schemas.openxmlformats.org/drawingml/2006/main">
+                    <a:graphicData uri="http://schemas.openxmlformats.org/drawingml/2006/picture">
+                      <pic:pic xmlns:pic="http://schemas.openxmlformats.org/drawingml/2006/picture">
+                        <pic:nvPicPr>
+                          <pic:cNvPr id="2" name="Screen Shot 2019-03-29 at 1.04.09 PM.png"/>
+                          <pic:cNvPicPr/>
+                        </pic:nvPicPr>
+                        <pic:blipFill>
+                          <a:blip r:embed="rId5">
+                            <a:extLst>
+                              <a:ext uri="{28A0092B-C50C-407E-A947-70E740481C1C}">
+                                <a14:useLocalDpi xmlns:a14="http://schemas.microsoft.com/office/drawing/2010/main" val="0"/>
+                              </a:ext>
+                            </a:extLst>
+                          </a:blip>
+                          <a:stretch>
+                            <a:fillRect/>
+                          </a:stretch>
+                        </pic:blipFill>
+                        <pic:spPr>
+                          <a:xfrm>
+                            <a:off x="0" y="0"/>
+                            <a:ext cx="4851400" cy="3098800"/>
+                          </a:xfrm>
+                          <a:prstGeom prst="rect">
+                            <a:avLst/>
+                          </a:prstGeom>
+                        </pic:spPr>
+                      </pic:pic>
+                    </a:graphicData>
+                  </a:graphic>
+                </wp:inline>
+              </w:drawing>
+            </w:r>
           </w:p>
         </w:tc>
       </w:tr>
@@ -1402,9 +1484,17 @@
           <w:p>
             <w:pPr>
               <w:pStyle w:val="ListParagraph"/>
-              <w:ind w:left="0"/>
-            </w:pPr>
-            <w:r>
+              <w:spacing w:line="360" w:lineRule="auto"/>
+              <w:ind w:left="0"/>
+              <w:rPr>
+                <w:b/>
+              </w:rPr>
+            </w:pPr>
+            <w:r>
+              <w:rPr>
+                <w:b/>
+              </w:rPr>
+              <w:lastRenderedPageBreak/>
               <w:t>Purpose:</w:t>
             </w:r>
           </w:p>
@@ -1416,6 +1506,58 @@
           <w:p>
             <w:pPr>
               <w:pStyle w:val="ListParagraph"/>
+              <w:numPr>
+                <w:ilvl w:val="0"/>
+                <w:numId w:val="1"/>
+              </w:numPr>
+              <w:spacing w:line="360" w:lineRule="auto"/>
+            </w:pPr>
+            <w:r>
+              <w:t>Present Dynamic Pricing Data to the User in a Graphical Intuitive way</w:t>
+            </w:r>
+          </w:p>
+          <w:p>
+            <w:pPr>
+              <w:pStyle w:val="ListParagraph"/>
+              <w:numPr>
+                <w:ilvl w:val="0"/>
+                <w:numId w:val="1"/>
+              </w:numPr>
+              <w:spacing w:line="360" w:lineRule="auto"/>
+              <w:rPr>
+                <w:lang w:val="en-US"/>
+              </w:rPr>
+            </w:pPr>
+            <w:r>
+              <w:rPr>
+                <w:lang w:val="en-US"/>
+              </w:rPr>
+              <w:t>Means to access menu of connected appliances and loads (Thermostat and EV)</w:t>
+            </w:r>
+          </w:p>
+          <w:p>
+            <w:pPr>
+              <w:pStyle w:val="ListParagraph"/>
+              <w:numPr>
+                <w:ilvl w:val="0"/>
+                <w:numId w:val="1"/>
+              </w:numPr>
+              <w:spacing w:line="360" w:lineRule="auto"/>
+              <w:rPr>
+                <w:lang w:val="en-US"/>
+              </w:rPr>
+            </w:pPr>
+            <w:r>
+              <w:rPr>
+                <w:lang w:val="en-US"/>
+              </w:rPr>
+              <w:t>Time/Date and other relevant information</w:t>
+            </w:r>
+          </w:p>
+          <w:p>
+            <w:pPr>
+              <w:pStyle w:val="ListParagraph"/>
+              <w:spacing w:line="360" w:lineRule="auto"/>
               <w:ind w:left="0"/>
             </w:pPr>
           </w:p>
@@ -1429,9 +1571,16 @@
           <w:p>
             <w:pPr>
               <w:pStyle w:val="ListParagraph"/>
-              <w:ind w:left="0"/>
-            </w:pPr>
-            <w:r>
+              <w:spacing w:line="360" w:lineRule="auto"/>
+              <w:ind w:left="0"/>
+              <w:rPr>
+                <w:b/>
+              </w:rPr>
+            </w:pPr>
+            <w:r>
+              <w:rPr>
+                <w:b/>
+              </w:rPr>
               <w:t>Navigation and User Interaction:</w:t>
             </w:r>
           </w:p>
@@ -1443,15 +1592,22 @@
           <w:p>
             <w:pPr>
               <w:pStyle w:val="ListParagraph"/>
-              <w:ind w:left="0"/>
-            </w:pPr>
+              <w:spacing w:line="360" w:lineRule="auto"/>
+              <w:ind w:left="0"/>
+            </w:pPr>
+            <w:r>
+              <w:t>The Time of use pricing data is presented in a 24hour clock format</w:t>
+            </w:r>
+            <w:r>
+              <w:t>. The various pricing periods of the day are indicated using different colors. Green Indicates Off-Peak, Orange indicates Mid-Peak and Red Indicates On-Peak. The Home icon is a button for accessing the device menu screen. The Daily Pricing information is also presented at the bottom of the screen for reference.</w:t>
+            </w:r>
           </w:p>
         </w:tc>
       </w:tr>
     </w:tbl>
     <w:p>
       <w:pPr>
-        <w:pStyle w:val="ListParagraph"/>
+        <w:spacing w:line="360" w:lineRule="auto"/>
       </w:pPr>
     </w:p>
     <w:p>
@@ -1461,6 +1617,7 @@
           <w:ilvl w:val="0"/>
           <w:numId w:val="9"/>
         </w:numPr>
+        <w:spacing w:line="360" w:lineRule="auto"/>
       </w:pPr>
       <w:r>
         <w:t>MENU SCREEN:</w:t>
@@ -1486,6 +1643,68 @@
           <w:p>
             <w:pPr>
               <w:pStyle w:val="ListParagraph"/>
+              <w:spacing w:line="360" w:lineRule="auto"/>
+              <w:ind w:left="0"/>
+            </w:pPr>
+          </w:p>
+          <w:p>
+            <w:pPr>
+              <w:pStyle w:val="ListParagraph"/>
+              <w:spacing w:line="360" w:lineRule="auto"/>
+              <w:ind w:left="0"/>
+              <w:jc w:val="center"/>
+            </w:pPr>
+            <w:r>
+              <w:rPr>
+                <w:noProof/>
+              </w:rPr>
+              <w:drawing>
+                <wp:inline distT="0" distB="0" distL="0" distR="0" wp14:anchorId="20D846A6" wp14:editId="241B011C">
+                  <wp:extent cx="4851400" cy="2918496"/>
+                  <wp:effectExtent l="0" t="0" r="0" b="2540"/>
+                  <wp:docPr id="3" name="Picture 3"/>
+                  <wp:cNvGraphicFramePr>
+                    <a:graphicFrameLocks xmlns:a="http://schemas.openxmlformats.org/drawingml/2006/main" noChangeAspect="1"/>
+                  </wp:cNvGraphicFramePr>
+                  <a:graphic xmlns:a="http://schemas.openxmlformats.org/drawingml/2006/main">
+                    <a:graphicData uri="http://schemas.openxmlformats.org/drawingml/2006/picture">
+                      <pic:pic xmlns:pic="http://schemas.openxmlformats.org/drawingml/2006/picture">
+                        <pic:nvPicPr>
+                          <pic:cNvPr id="3" name="Screen Shot 2019-03-29 at 1.04.20 PM.png"/>
+                          <pic:cNvPicPr/>
+                        </pic:nvPicPr>
+                        <pic:blipFill>
+                          <a:blip r:embed="rId6">
+                            <a:extLst>
+                              <a:ext uri="{28A0092B-C50C-407E-A947-70E740481C1C}">
+                                <a14:useLocalDpi xmlns:a14="http://schemas.microsoft.com/office/drawing/2010/main" val="0"/>
+                              </a:ext>
+                            </a:extLst>
+                          </a:blip>
+                          <a:stretch>
+                            <a:fillRect/>
+                          </a:stretch>
+                        </pic:blipFill>
+                        <pic:spPr>
+                          <a:xfrm>
+                            <a:off x="0" y="0"/>
+                            <a:ext cx="4853950" cy="2920030"/>
+                          </a:xfrm>
+                          <a:prstGeom prst="rect">
+                            <a:avLst/>
+                          </a:prstGeom>
+                        </pic:spPr>
+                      </pic:pic>
+                    </a:graphicData>
+                  </a:graphic>
+                </wp:inline>
+              </w:drawing>
+            </w:r>
+          </w:p>
+          <w:p>
+            <w:pPr>
+              <w:pStyle w:val="ListParagraph"/>
+              <w:spacing w:line="360" w:lineRule="auto"/>
               <w:ind w:left="0"/>
             </w:pPr>
           </w:p>
@@ -1499,9 +1718,16 @@
           <w:p>
             <w:pPr>
               <w:pStyle w:val="ListParagraph"/>
-              <w:ind w:left="0"/>
-            </w:pPr>
-            <w:r>
+              <w:spacing w:line="360" w:lineRule="auto"/>
+              <w:ind w:left="0"/>
+              <w:rPr>
+                <w:b/>
+              </w:rPr>
+            </w:pPr>
+            <w:r>
+              <w:rPr>
+                <w:b/>
+              </w:rPr>
               <w:t>Purpose:</w:t>
             </w:r>
           </w:p>
@@ -1513,6 +1739,34 @@
           <w:p>
             <w:pPr>
               <w:pStyle w:val="ListParagraph"/>
+              <w:numPr>
+                <w:ilvl w:val="0"/>
+                <w:numId w:val="1"/>
+              </w:numPr>
+              <w:spacing w:line="360" w:lineRule="auto"/>
+            </w:pPr>
+            <w:r>
+              <w:t>Means to access control screens and information for the thermostat and EV</w:t>
+            </w:r>
+          </w:p>
+          <w:p>
+            <w:pPr>
+              <w:pStyle w:val="ListParagraph"/>
+              <w:numPr>
+                <w:ilvl w:val="0"/>
+                <w:numId w:val="1"/>
+              </w:numPr>
+              <w:spacing w:line="360" w:lineRule="auto"/>
+            </w:pPr>
+            <w:r>
+              <w:lastRenderedPageBreak/>
+              <w:t>Means to return to home screen</w:t>
+            </w:r>
+          </w:p>
+          <w:p>
+            <w:pPr>
+              <w:pStyle w:val="ListParagraph"/>
+              <w:spacing w:line="360" w:lineRule="auto"/>
               <w:ind w:left="0"/>
             </w:pPr>
           </w:p>
@@ -1526,9 +1780,17 @@
           <w:p>
             <w:pPr>
               <w:pStyle w:val="ListParagraph"/>
-              <w:ind w:left="0"/>
-            </w:pPr>
-            <w:r>
+              <w:spacing w:line="360" w:lineRule="auto"/>
+              <w:ind w:left="0"/>
+              <w:rPr>
+                <w:b/>
+              </w:rPr>
+            </w:pPr>
+            <w:r>
+              <w:rPr>
+                <w:b/>
+              </w:rPr>
+              <w:lastRenderedPageBreak/>
               <w:t>Navigation and User Interaction:</w:t>
             </w:r>
           </w:p>
@@ -1540,15 +1802,25 @@
           <w:p>
             <w:pPr>
               <w:pStyle w:val="ListParagraph"/>
-              <w:ind w:left="0"/>
-            </w:pPr>
+              <w:spacing w:line="360" w:lineRule="auto"/>
+              <w:ind w:left="0"/>
+            </w:pPr>
+            <w:r>
+              <w:t>The user can access the profile/information of all connected loads. Each Icon is a button.</w:t>
+            </w:r>
           </w:p>
         </w:tc>
       </w:tr>
     </w:tbl>
     <w:p>
       <w:pPr>
+        <w:spacing w:line="360" w:lineRule="auto"/>
+      </w:pPr>
+    </w:p>
+    <w:p>
+      <w:pPr>
         <w:pStyle w:val="ListParagraph"/>
+        <w:spacing w:line="360" w:lineRule="auto"/>
       </w:pPr>
     </w:p>
     <w:p>
@@ -1558,6 +1830,7 @@
           <w:ilvl w:val="0"/>
           <w:numId w:val="9"/>
         </w:numPr>
+        <w:spacing w:line="360" w:lineRule="auto"/>
       </w:pPr>
       <w:r>
         <w:t>THERMOSTAT SCREEN:</w:t>
@@ -1583,7 +1856,71 @@
           <w:p>
             <w:pPr>
               <w:pStyle w:val="ListParagraph"/>
-              <w:ind w:left="0"/>
+              <w:spacing w:line="360" w:lineRule="auto"/>
+              <w:ind w:left="0"/>
+              <w:jc w:val="center"/>
+            </w:pPr>
+          </w:p>
+          <w:p>
+            <w:pPr>
+              <w:pStyle w:val="ListParagraph"/>
+              <w:spacing w:line="360" w:lineRule="auto"/>
+              <w:ind w:left="0"/>
+              <w:jc w:val="center"/>
+            </w:pPr>
+            <w:r>
+              <w:rPr>
+                <w:noProof/>
+              </w:rPr>
+              <w:drawing>
+                <wp:inline distT="0" distB="0" distL="0" distR="0" wp14:anchorId="1524CCA8" wp14:editId="3FCBFF0F">
+                  <wp:extent cx="5016500" cy="3022600"/>
+                  <wp:effectExtent l="0" t="0" r="0" b="0"/>
+                  <wp:docPr id="4" name="Picture 4"/>
+                  <wp:cNvGraphicFramePr>
+                    <a:graphicFrameLocks xmlns:a="http://schemas.openxmlformats.org/drawingml/2006/main" noChangeAspect="1"/>
+                  </wp:cNvGraphicFramePr>
+                  <a:graphic xmlns:a="http://schemas.openxmlformats.org/drawingml/2006/main">
+                    <a:graphicData uri="http://schemas.openxmlformats.org/drawingml/2006/picture">
+                      <pic:pic xmlns:pic="http://schemas.openxmlformats.org/drawingml/2006/picture">
+                        <pic:nvPicPr>
+                          <pic:cNvPr id="4" name="Screen Shot 2019-03-29 at 1.13.58 PM.png"/>
+                          <pic:cNvPicPr/>
+                        </pic:nvPicPr>
+                        <pic:blipFill>
+                          <a:blip r:embed="rId7">
+                            <a:extLst>
+                              <a:ext uri="{28A0092B-C50C-407E-A947-70E740481C1C}">
+                                <a14:useLocalDpi xmlns:a14="http://schemas.microsoft.com/office/drawing/2010/main" val="0"/>
+                              </a:ext>
+                            </a:extLst>
+                          </a:blip>
+                          <a:stretch>
+                            <a:fillRect/>
+                          </a:stretch>
+                        </pic:blipFill>
+                        <pic:spPr>
+                          <a:xfrm>
+                            <a:off x="0" y="0"/>
+                            <a:ext cx="5016500" cy="3022600"/>
+                          </a:xfrm>
+                          <a:prstGeom prst="rect">
+                            <a:avLst/>
+                          </a:prstGeom>
+                        </pic:spPr>
+                      </pic:pic>
+                    </a:graphicData>
+                  </a:graphic>
+                </wp:inline>
+              </w:drawing>
+            </w:r>
+          </w:p>
+          <w:p>
+            <w:pPr>
+              <w:pStyle w:val="ListParagraph"/>
+              <w:spacing w:line="360" w:lineRule="auto"/>
+              <w:ind w:left="0"/>
+              <w:jc w:val="center"/>
             </w:pPr>
           </w:p>
         </w:tc>
@@ -1596,9 +1933,16 @@
           <w:p>
             <w:pPr>
               <w:pStyle w:val="ListParagraph"/>
-              <w:ind w:left="0"/>
-            </w:pPr>
-            <w:r>
+              <w:spacing w:line="360" w:lineRule="auto"/>
+              <w:ind w:left="0"/>
+              <w:rPr>
+                <w:b/>
+              </w:rPr>
+            </w:pPr>
+            <w:r>
+              <w:rPr>
+                <w:b/>
+              </w:rPr>
               <w:t>Purpose:</w:t>
             </w:r>
           </w:p>
@@ -1610,6 +1954,46 @@
           <w:p>
             <w:pPr>
               <w:pStyle w:val="ListParagraph"/>
+              <w:numPr>
+                <w:ilvl w:val="0"/>
+                <w:numId w:val="1"/>
+              </w:numPr>
+              <w:spacing w:line="360" w:lineRule="auto"/>
+            </w:pPr>
+            <w:r>
+              <w:t>Control the temperature level based on user input</w:t>
+            </w:r>
+          </w:p>
+          <w:p>
+            <w:pPr>
+              <w:pStyle w:val="ListParagraph"/>
+              <w:numPr>
+                <w:ilvl w:val="0"/>
+                <w:numId w:val="1"/>
+              </w:numPr>
+              <w:spacing w:line="360" w:lineRule="auto"/>
+            </w:pPr>
+            <w:r>
+              <w:t>Means to switch between Heating and/or Cooling Modes</w:t>
+            </w:r>
+          </w:p>
+          <w:p>
+            <w:pPr>
+              <w:pStyle w:val="ListParagraph"/>
+              <w:numPr>
+                <w:ilvl w:val="0"/>
+                <w:numId w:val="1"/>
+              </w:numPr>
+              <w:spacing w:line="360" w:lineRule="auto"/>
+            </w:pPr>
+            <w:r>
+              <w:t>Means to return to previous screen</w:t>
+            </w:r>
+          </w:p>
+          <w:p>
+            <w:pPr>
+              <w:pStyle w:val="ListParagraph"/>
+              <w:spacing w:line="360" w:lineRule="auto"/>
               <w:ind w:left="0"/>
             </w:pPr>
           </w:p>
@@ -1623,9 +2007,16 @@
           <w:p>
             <w:pPr>
               <w:pStyle w:val="ListParagraph"/>
-              <w:ind w:left="0"/>
-            </w:pPr>
-            <w:r>
+              <w:spacing w:line="360" w:lineRule="auto"/>
+              <w:ind w:left="0"/>
+              <w:rPr>
+                <w:b/>
+              </w:rPr>
+            </w:pPr>
+            <w:r>
+              <w:rPr>
+                <w:b/>
+              </w:rPr>
               <w:t>Navigation and User Interaction:</w:t>
             </w:r>
           </w:p>
@@ -1637,8 +2028,24 @@
           <w:p>
             <w:pPr>
               <w:pStyle w:val="ListParagraph"/>
-              <w:ind w:left="0"/>
-            </w:pPr>
+              <w:spacing w:line="360" w:lineRule="auto"/>
+              <w:ind w:left="0"/>
+            </w:pPr>
+            <w:r>
+              <w:t xml:space="preserve">The user can control the Home Temperature settings from this interface. The user </w:t>
+            </w:r>
+            <w:proofErr w:type="spellStart"/>
+            <w:r>
+              <w:t>can</w:t>
+            </w:r>
+            <w:proofErr w:type="spellEnd"/>
+            <w:r>
+              <w:t xml:space="preserve"> also switch between heating and cooling </w:t>
+            </w:r>
+            <w:r>
+              <w:lastRenderedPageBreak/>
+              <w:t>modes and indicate willingness to save costs by selecting a Demand Response mode</w:t>
+            </w:r>
           </w:p>
         </w:tc>
       </w:tr>
@@ -1646,6 +2053,7 @@
     <w:p>
       <w:pPr>
         <w:pStyle w:val="ListParagraph"/>
+        <w:spacing w:line="360" w:lineRule="auto"/>
       </w:pPr>
     </w:p>
     <w:p>
@@ -1655,6 +2063,7 @@
           <w:ilvl w:val="0"/>
           <w:numId w:val="9"/>
         </w:numPr>
+        <w:spacing w:line="360" w:lineRule="auto"/>
       </w:pPr>
       <w:r>
         <w:t>EV SCREEN:</w:t>
@@ -1680,7 +2089,70 @@
           <w:p>
             <w:pPr>
               <w:pStyle w:val="ListParagraph"/>
-              <w:ind w:left="0"/>
+              <w:spacing w:line="360" w:lineRule="auto"/>
+              <w:ind w:left="0"/>
+            </w:pPr>
+          </w:p>
+          <w:p>
+            <w:pPr>
+              <w:pStyle w:val="ListParagraph"/>
+              <w:spacing w:line="360" w:lineRule="auto"/>
+              <w:ind w:left="0"/>
+              <w:jc w:val="center"/>
+            </w:pPr>
+            <w:r>
+              <w:rPr>
+                <w:noProof/>
+              </w:rPr>
+              <w:drawing>
+                <wp:inline distT="0" distB="0" distL="0" distR="0" wp14:anchorId="0309908E" wp14:editId="4804F8C7">
+                  <wp:extent cx="5293217" cy="2968631"/>
+                  <wp:effectExtent l="0" t="0" r="3175" b="3175"/>
+                  <wp:docPr id="5" name="Picture 5"/>
+                  <wp:cNvGraphicFramePr>
+                    <a:graphicFrameLocks xmlns:a="http://schemas.openxmlformats.org/drawingml/2006/main" noChangeAspect="1"/>
+                  </wp:cNvGraphicFramePr>
+                  <a:graphic xmlns:a="http://schemas.openxmlformats.org/drawingml/2006/main">
+                    <a:graphicData uri="http://schemas.openxmlformats.org/drawingml/2006/picture">
+                      <pic:pic xmlns:pic="http://schemas.openxmlformats.org/drawingml/2006/picture">
+                        <pic:nvPicPr>
+                          <pic:cNvPr id="5" name="Screen Shot 2019-03-29 at 1.15.10 PM.png"/>
+                          <pic:cNvPicPr/>
+                        </pic:nvPicPr>
+                        <pic:blipFill>
+                          <a:blip r:embed="rId8">
+                            <a:extLst>
+                              <a:ext uri="{28A0092B-C50C-407E-A947-70E740481C1C}">
+                                <a14:useLocalDpi xmlns:a14="http://schemas.microsoft.com/office/drawing/2010/main" val="0"/>
+                              </a:ext>
+                            </a:extLst>
+                          </a:blip>
+                          <a:stretch>
+                            <a:fillRect/>
+                          </a:stretch>
+                        </pic:blipFill>
+                        <pic:spPr>
+                          <a:xfrm>
+                            <a:off x="0" y="0"/>
+                            <a:ext cx="5317767" cy="2982400"/>
+                          </a:xfrm>
+                          <a:prstGeom prst="rect">
+                            <a:avLst/>
+                          </a:prstGeom>
+                        </pic:spPr>
+                      </pic:pic>
+                    </a:graphicData>
+                  </a:graphic>
+                </wp:inline>
+              </w:drawing>
+            </w:r>
+          </w:p>
+          <w:p>
+            <w:pPr>
+              <w:pStyle w:val="ListParagraph"/>
+              <w:spacing w:line="360" w:lineRule="auto"/>
+              <w:ind w:left="0"/>
+              <w:jc w:val="center"/>
             </w:pPr>
           </w:p>
         </w:tc>
@@ -1693,9 +2165,16 @@
           <w:p>
             <w:pPr>
               <w:pStyle w:val="ListParagraph"/>
-              <w:ind w:left="0"/>
-            </w:pPr>
-            <w:r>
+              <w:spacing w:line="360" w:lineRule="auto"/>
+              <w:ind w:left="0"/>
+              <w:rPr>
+                <w:b/>
+              </w:rPr>
+            </w:pPr>
+            <w:r>
+              <w:rPr>
+                <w:b/>
+              </w:rPr>
               <w:t>Purpose:</w:t>
             </w:r>
           </w:p>
@@ -1707,8 +2186,63 @@
           <w:p>
             <w:pPr>
               <w:pStyle w:val="ListParagraph"/>
-              <w:ind w:left="0"/>
-            </w:pPr>
+              <w:numPr>
+                <w:ilvl w:val="0"/>
+                <w:numId w:val="1"/>
+              </w:numPr>
+              <w:spacing w:line="360" w:lineRule="auto"/>
+            </w:pPr>
+            <w:r>
+              <w:t>Means for Switching the load remotely</w:t>
+            </w:r>
+          </w:p>
+          <w:p>
+            <w:pPr>
+              <w:pStyle w:val="ListParagraph"/>
+              <w:numPr>
+                <w:ilvl w:val="0"/>
+                <w:numId w:val="1"/>
+              </w:numPr>
+              <w:spacing w:line="360" w:lineRule="auto"/>
+            </w:pPr>
+            <w:r>
+              <w:t>Means for collecting user scheduling input</w:t>
+            </w:r>
+          </w:p>
+          <w:p>
+            <w:pPr>
+              <w:pStyle w:val="ListParagraph"/>
+              <w:numPr>
+                <w:ilvl w:val="0"/>
+                <w:numId w:val="1"/>
+              </w:numPr>
+              <w:spacing w:line="360" w:lineRule="auto"/>
+            </w:pPr>
+            <w:r>
+              <w:t>Means of displaying historical energy consumption</w:t>
+            </w:r>
+          </w:p>
+          <w:p>
+            <w:pPr>
+              <w:pStyle w:val="ListParagraph"/>
+              <w:numPr>
+                <w:ilvl w:val="0"/>
+                <w:numId w:val="1"/>
+              </w:numPr>
+              <w:spacing w:line="360" w:lineRule="auto"/>
+            </w:pPr>
+            <w:r>
+              <w:t>Ability to return to previous screen</w:t>
+            </w:r>
+          </w:p>
+          <w:p>
+            <w:pPr>
+              <w:pStyle w:val="ListParagraph"/>
+              <w:spacing w:line="360" w:lineRule="auto"/>
+              <w:ind w:left="0"/>
+            </w:pPr>
+            <w:bookmarkStart w:id="0" w:name="_GoBack"/>
+            <w:bookmarkEnd w:id="0"/>
           </w:p>
         </w:tc>
       </w:tr>
@@ -1720,9 +2254,16 @@
           <w:p>
             <w:pPr>
               <w:pStyle w:val="ListParagraph"/>
-              <w:ind w:left="0"/>
-            </w:pPr>
-            <w:r>
+              <w:spacing w:line="360" w:lineRule="auto"/>
+              <w:ind w:left="0"/>
+              <w:rPr>
+                <w:b/>
+              </w:rPr>
+            </w:pPr>
+            <w:r>
+              <w:rPr>
+                <w:b/>
+              </w:rPr>
               <w:t>Navigation and User Interaction:</w:t>
             </w:r>
           </w:p>
@@ -1734,8 +2275,12 @@
           <w:p>
             <w:pPr>
               <w:pStyle w:val="ListParagraph"/>
-              <w:ind w:left="0"/>
-            </w:pPr>
+              <w:spacing w:line="360" w:lineRule="auto"/>
+              <w:ind w:left="0"/>
+            </w:pPr>
+            <w:r>
+              <w:t>The user can remotely switch the EV using the Turn on Button. Toggling the button turns the EV charging on or off depending on the previous state. The user can also access a scheduling screen using the schedule button. The real-time power consumption of the load is presented to the user in a graphical plot that shows the pricing information and the real-time load profile of the EV. The total monthly cost and total energy consumed.</w:t>
+            </w:r>
           </w:p>
         </w:tc>
       </w:tr>
@@ -1743,6 +2288,7 @@
     <w:p>
       <w:pPr>
         <w:pStyle w:val="ListParagraph"/>
+        <w:spacing w:line="360" w:lineRule="auto"/>
       </w:pPr>
     </w:p>
     <w:p>
@@ -1752,9 +2298,228 @@
           <w:ilvl w:val="0"/>
           <w:numId w:val="9"/>
         </w:numPr>
-      </w:pPr>
-      <w:r>
-        <w:t>THERMOSTAT SCHEDULING SCREEN:</w:t>
+        <w:spacing w:line="360" w:lineRule="auto"/>
+      </w:pPr>
+      <w:r>
+        <w:t>EV SCHEDULING SCREEN:</w:t>
+      </w:r>
+    </w:p>
+    <w:tbl>
+      <w:tblPr>
+        <w:tblStyle w:val="TableGrid"/>
+        <w:tblW w:w="0" w:type="auto"/>
+        <w:tblInd w:w="720" w:type="dxa"/>
+        <w:tblLook w:val="04A0" w:firstRow="1" w:lastRow="0" w:firstColumn="1" w:lastColumn="0" w:noHBand="0" w:noVBand="1"/>
+      </w:tblPr>
+      <w:tblGrid>
+        <w:gridCol w:w="2058"/>
+        <w:gridCol w:w="6572"/>
+      </w:tblGrid>
+      <w:tr>
+        <w:tc>
+          <w:tcPr>
+            <w:tcW w:w="8630" w:type="dxa"/>
+            <w:gridSpan w:val="2"/>
+          </w:tcPr>
+          <w:p>
+            <w:pPr>
+              <w:pStyle w:val="ListParagraph"/>
+              <w:spacing w:line="360" w:lineRule="auto"/>
+              <w:ind w:left="0"/>
+              <w:jc w:val="center"/>
+            </w:pPr>
+            <w:r>
+              <w:rPr>
+                <w:noProof/>
+              </w:rPr>
+              <w:drawing>
+                <wp:inline distT="0" distB="0" distL="0" distR="0" wp14:anchorId="0B9D086B" wp14:editId="52D2AE5B">
+                  <wp:extent cx="5396248" cy="2305050"/>
+                  <wp:effectExtent l="0" t="0" r="1270" b="0"/>
+                  <wp:docPr id="6" name="Picture 6"/>
+                  <wp:cNvGraphicFramePr>
+                    <a:graphicFrameLocks xmlns:a="http://schemas.openxmlformats.org/drawingml/2006/main" noChangeAspect="1"/>
+                  </wp:cNvGraphicFramePr>
+                  <a:graphic xmlns:a="http://schemas.openxmlformats.org/drawingml/2006/main">
+                    <a:graphicData uri="http://schemas.openxmlformats.org/drawingml/2006/picture">
+                      <pic:pic xmlns:pic="http://schemas.openxmlformats.org/drawingml/2006/picture">
+                        <pic:nvPicPr>
+                          <pic:cNvPr id="6" name="Screen Shot 2019-03-29 at 1.25.11 PM.png"/>
+                          <pic:cNvPicPr/>
+                        </pic:nvPicPr>
+                        <pic:blipFill>
+                          <a:blip r:embed="rId9" cstate="print">
+                            <a:extLst>
+                              <a:ext uri="{28A0092B-C50C-407E-A947-70E740481C1C}">
+                                <a14:useLocalDpi xmlns:a14="http://schemas.microsoft.com/office/drawing/2010/main" val="0"/>
+                              </a:ext>
+                            </a:extLst>
+                          </a:blip>
+                          <a:stretch>
+                            <a:fillRect/>
+                          </a:stretch>
+                        </pic:blipFill>
+                        <pic:spPr>
+                          <a:xfrm>
+                            <a:off x="0" y="0"/>
+                            <a:ext cx="5452720" cy="2329173"/>
+                          </a:xfrm>
+                          <a:prstGeom prst="rect">
+                            <a:avLst/>
+                          </a:prstGeom>
+                        </pic:spPr>
+                      </pic:pic>
+                    </a:graphicData>
+                  </a:graphic>
+                </wp:inline>
+              </w:drawing>
+            </w:r>
+          </w:p>
+        </w:tc>
+      </w:tr>
+      <w:tr>
+        <w:tc>
+          <w:tcPr>
+            <w:tcW w:w="1543" w:type="dxa"/>
+          </w:tcPr>
+          <w:p>
+            <w:pPr>
+              <w:pStyle w:val="ListParagraph"/>
+              <w:spacing w:line="360" w:lineRule="auto"/>
+              <w:ind w:left="0"/>
+              <w:rPr>
+                <w:b/>
+              </w:rPr>
+            </w:pPr>
+            <w:r>
+              <w:rPr>
+                <w:b/>
+              </w:rPr>
+              <w:t>Purpose:</w:t>
+            </w:r>
+          </w:p>
+        </w:tc>
+        <w:tc>
+          <w:tcPr>
+            <w:tcW w:w="7087" w:type="dxa"/>
+          </w:tcPr>
+          <w:p>
+            <w:pPr>
+              <w:pStyle w:val="ListParagraph"/>
+              <w:numPr>
+                <w:ilvl w:val="0"/>
+                <w:numId w:val="1"/>
+              </w:numPr>
+              <w:spacing w:line="360" w:lineRule="auto"/>
+            </w:pPr>
+            <w:r>
+              <w:t>Retrieve user input for specifying deadline for appliance</w:t>
+            </w:r>
+          </w:p>
+          <w:p>
+            <w:pPr>
+              <w:pStyle w:val="ListParagraph"/>
+              <w:numPr>
+                <w:ilvl w:val="0"/>
+                <w:numId w:val="1"/>
+              </w:numPr>
+              <w:spacing w:line="360" w:lineRule="auto"/>
+            </w:pPr>
+            <w:r>
+              <w:t>Retrieve user input for specifying appliance start times</w:t>
+            </w:r>
+          </w:p>
+          <w:p>
+            <w:pPr>
+              <w:pStyle w:val="ListParagraph"/>
+              <w:numPr>
+                <w:ilvl w:val="0"/>
+                <w:numId w:val="1"/>
+              </w:numPr>
+              <w:spacing w:line="360" w:lineRule="auto"/>
+            </w:pPr>
+            <w:r>
+              <w:t>Means to cancel schedule</w:t>
+            </w:r>
+          </w:p>
+          <w:p>
+            <w:pPr>
+              <w:pStyle w:val="ListParagraph"/>
+              <w:numPr>
+                <w:ilvl w:val="0"/>
+                <w:numId w:val="1"/>
+              </w:numPr>
+              <w:spacing w:line="360" w:lineRule="auto"/>
+            </w:pPr>
+            <w:r>
+              <w:t>Means to return to previous screen</w:t>
+            </w:r>
+          </w:p>
+          <w:p>
+            <w:pPr>
+              <w:pStyle w:val="ListParagraph"/>
+              <w:spacing w:line="360" w:lineRule="auto"/>
+              <w:ind w:left="0"/>
+            </w:pPr>
+          </w:p>
+        </w:tc>
+      </w:tr>
+      <w:tr>
+        <w:tc>
+          <w:tcPr>
+            <w:tcW w:w="1543" w:type="dxa"/>
+          </w:tcPr>
+          <w:p>
+            <w:pPr>
+              <w:pStyle w:val="ListParagraph"/>
+              <w:spacing w:line="360" w:lineRule="auto"/>
+              <w:ind w:left="0"/>
+              <w:rPr>
+                <w:b/>
+              </w:rPr>
+            </w:pPr>
+            <w:r>
+              <w:rPr>
+                <w:b/>
+              </w:rPr>
+              <w:t>Navigation and User Interaction:</w:t>
+            </w:r>
+          </w:p>
+        </w:tc>
+        <w:tc>
+          <w:tcPr>
+            <w:tcW w:w="7087" w:type="dxa"/>
+          </w:tcPr>
+          <w:p>
+            <w:pPr>
+              <w:pStyle w:val="ListParagraph"/>
+              <w:spacing w:line="360" w:lineRule="auto"/>
+              <w:ind w:left="0"/>
+            </w:pPr>
+            <w:r>
+              <w:t>The user can enter a plug-in time and deadline (when the EV should be fully charged). The schedule is submitted by pushing the “Done” button. the user can also delete the current schedule if optimization is no longer required. The Input format Is also authenticated as</w:t>
+            </w:r>
+          </w:p>
+        </w:tc>
+      </w:tr>
+    </w:tbl>
+    <w:p>
+      <w:pPr>
+        <w:pStyle w:val="ListParagraph"/>
+        <w:spacing w:line="360" w:lineRule="auto"/>
+      </w:pPr>
+    </w:p>
+    <w:p>
+      <w:pPr>
+        <w:pStyle w:val="ListParagraph"/>
+        <w:numPr>
+          <w:ilvl w:val="0"/>
+          <w:numId w:val="9"/>
+        </w:numPr>
+        <w:spacing w:line="360" w:lineRule="auto"/>
+      </w:pPr>
+      <w:r>
+        <w:t>ENERGY CONSUMPTION SCREEN:</w:t>
       </w:r>
     </w:p>
     <w:tbl>
@@ -1776,9 +2541,12 @@
           </w:tcPr>
           <w:p>
             <w:pPr>
-              <w:pStyle w:val="ListParagraph"/>
-              <w:ind w:left="0"/>
-            </w:pPr>
+              <w:spacing w:line="360" w:lineRule="auto"/>
+              <w:ind w:left="360"/>
+            </w:pPr>
+            <w:r>
+              <w:t>*See EV Screen Above</w:t>
+            </w:r>
           </w:p>
         </w:tc>
       </w:tr>
@@ -1790,9 +2558,16 @@
           <w:p>
             <w:pPr>
               <w:pStyle w:val="ListParagraph"/>
-              <w:ind w:left="0"/>
-            </w:pPr>
-            <w:r>
+              <w:spacing w:line="360" w:lineRule="auto"/>
+              <w:ind w:left="0"/>
+              <w:rPr>
+                <w:b/>
+              </w:rPr>
+            </w:pPr>
+            <w:r>
+              <w:rPr>
+                <w:b/>
+              </w:rPr>
               <w:t>Purpose:</w:t>
             </w:r>
           </w:p>
@@ -1804,6 +2579,7 @@
           <w:p>
             <w:pPr>
               <w:pStyle w:val="ListParagraph"/>
+              <w:spacing w:line="360" w:lineRule="auto"/>
               <w:ind w:left="0"/>
             </w:pPr>
           </w:p>
@@ -1817,9 +2593,17 @@
           <w:p>
             <w:pPr>
               <w:pStyle w:val="ListParagraph"/>
-              <w:ind w:left="0"/>
-            </w:pPr>
-            <w:r>
+              <w:spacing w:line="360" w:lineRule="auto"/>
+              <w:ind w:left="0"/>
+              <w:rPr>
+                <w:b/>
+              </w:rPr>
+            </w:pPr>
+            <w:r>
+              <w:rPr>
+                <w:b/>
+              </w:rPr>
+              <w:lastRenderedPageBreak/>
               <w:t>Navigation and User Interaction:</w:t>
             </w:r>
           </w:p>
@@ -1831,6 +2615,7 @@
           <w:p>
             <w:pPr>
               <w:pStyle w:val="ListParagraph"/>
+              <w:spacing w:line="360" w:lineRule="auto"/>
               <w:ind w:left="0"/>
             </w:pPr>
           </w:p>
@@ -1840,217 +2625,239 @@
     <w:p>
       <w:pPr>
         <w:pStyle w:val="ListParagraph"/>
-      </w:pPr>
-    </w:p>
-    <w:p>
-      <w:pPr>
-        <w:pStyle w:val="ListParagraph"/>
-        <w:numPr>
-          <w:ilvl w:val="0"/>
-          <w:numId w:val="9"/>
-        </w:numPr>
-      </w:pPr>
-      <w:r>
-        <w:t>EV SCHEDULING SCREEN:</w:t>
-      </w:r>
-    </w:p>
-    <w:tbl>
-      <w:tblPr>
-        <w:tblStyle w:val="TableGrid"/>
-        <w:tblW w:w="0" w:type="auto"/>
-        <w:tblInd w:w="720" w:type="dxa"/>
-        <w:tblLook w:val="04A0" w:firstRow="1" w:lastRow="0" w:firstColumn="1" w:lastColumn="0" w:noHBand="0" w:noVBand="1"/>
-      </w:tblPr>
-      <w:tblGrid>
-        <w:gridCol w:w="1543"/>
-        <w:gridCol w:w="7087"/>
-      </w:tblGrid>
-      <w:tr>
-        <w:tc>
-          <w:tcPr>
-            <w:tcW w:w="8630" w:type="dxa"/>
-            <w:gridSpan w:val="2"/>
-          </w:tcPr>
-          <w:p>
-            <w:pPr>
-              <w:pStyle w:val="ListParagraph"/>
-              <w:ind w:left="0"/>
-            </w:pPr>
-          </w:p>
-        </w:tc>
-      </w:tr>
-      <w:tr>
-        <w:tc>
-          <w:tcPr>
-            <w:tcW w:w="1543" w:type="dxa"/>
-          </w:tcPr>
-          <w:p>
-            <w:pPr>
-              <w:pStyle w:val="ListParagraph"/>
-              <w:ind w:left="0"/>
-            </w:pPr>
-            <w:r>
-              <w:t>Purpose:</w:t>
-            </w:r>
-          </w:p>
-        </w:tc>
-        <w:tc>
-          <w:tcPr>
-            <w:tcW w:w="7087" w:type="dxa"/>
-          </w:tcPr>
-          <w:p>
-            <w:pPr>
-              <w:pStyle w:val="ListParagraph"/>
-              <w:ind w:left="0"/>
-            </w:pPr>
-          </w:p>
-        </w:tc>
-      </w:tr>
-      <w:tr>
-        <w:tc>
-          <w:tcPr>
-            <w:tcW w:w="1543" w:type="dxa"/>
-          </w:tcPr>
-          <w:p>
-            <w:pPr>
-              <w:pStyle w:val="ListParagraph"/>
-              <w:ind w:left="0"/>
-            </w:pPr>
-            <w:r>
-              <w:lastRenderedPageBreak/>
-              <w:t>Navigation and User Interaction:</w:t>
-            </w:r>
-          </w:p>
-        </w:tc>
-        <w:tc>
-          <w:tcPr>
-            <w:tcW w:w="7087" w:type="dxa"/>
-          </w:tcPr>
-          <w:p>
-            <w:pPr>
-              <w:pStyle w:val="ListParagraph"/>
-              <w:ind w:left="0"/>
-            </w:pPr>
-          </w:p>
-        </w:tc>
-      </w:tr>
-    </w:tbl>
-    <w:p>
-      <w:pPr>
-        <w:pStyle w:val="ListParagraph"/>
-        <w:numPr>
-          <w:ilvl w:val="0"/>
-          <w:numId w:val="9"/>
-        </w:numPr>
-      </w:pPr>
-      <w:r>
-        <w:t>ENERGY CONSUMPTION SCREEN:</w:t>
-      </w:r>
-    </w:p>
-    <w:tbl>
-      <w:tblPr>
-        <w:tblStyle w:val="TableGrid"/>
-        <w:tblW w:w="0" w:type="auto"/>
-        <w:tblInd w:w="720" w:type="dxa"/>
-        <w:tblLook w:val="04A0" w:firstRow="1" w:lastRow="0" w:firstColumn="1" w:lastColumn="0" w:noHBand="0" w:noVBand="1"/>
-      </w:tblPr>
-      <w:tblGrid>
-        <w:gridCol w:w="1543"/>
-        <w:gridCol w:w="7087"/>
-      </w:tblGrid>
-      <w:tr>
-        <w:tc>
-          <w:tcPr>
-            <w:tcW w:w="8630" w:type="dxa"/>
-            <w:gridSpan w:val="2"/>
-          </w:tcPr>
-          <w:p>
-            <w:pPr>
-              <w:pStyle w:val="ListParagraph"/>
-              <w:ind w:left="0"/>
-            </w:pPr>
-          </w:p>
-        </w:tc>
-      </w:tr>
-      <w:tr>
-        <w:tc>
-          <w:tcPr>
-            <w:tcW w:w="1543" w:type="dxa"/>
-          </w:tcPr>
-          <w:p>
-            <w:pPr>
-              <w:pStyle w:val="ListParagraph"/>
-              <w:ind w:left="0"/>
-            </w:pPr>
-            <w:r>
-              <w:t>Purpose:</w:t>
-            </w:r>
-          </w:p>
-        </w:tc>
-        <w:tc>
-          <w:tcPr>
-            <w:tcW w:w="7087" w:type="dxa"/>
-          </w:tcPr>
-          <w:p>
-            <w:pPr>
-              <w:pStyle w:val="ListParagraph"/>
-              <w:ind w:left="0"/>
-            </w:pPr>
-          </w:p>
-        </w:tc>
-      </w:tr>
-      <w:tr>
-        <w:tc>
-          <w:tcPr>
-            <w:tcW w:w="1543" w:type="dxa"/>
-          </w:tcPr>
-          <w:p>
-            <w:pPr>
-              <w:pStyle w:val="ListParagraph"/>
-              <w:ind w:left="0"/>
-            </w:pPr>
-            <w:r>
-              <w:t>Navigation and User Interaction:</w:t>
-            </w:r>
-          </w:p>
-        </w:tc>
-        <w:tc>
-          <w:tcPr>
-            <w:tcW w:w="7087" w:type="dxa"/>
-          </w:tcPr>
-          <w:p>
-            <w:pPr>
-              <w:pStyle w:val="ListParagraph"/>
-              <w:ind w:left="0"/>
-            </w:pPr>
-          </w:p>
-        </w:tc>
-      </w:tr>
-    </w:tbl>
-    <w:p>
-      <w:pPr>
-        <w:pStyle w:val="ListParagraph"/>
-      </w:pPr>
-    </w:p>
-    <w:p>
-      <w:r>
-        <w:t>UML CLASS DIAGRAM:</w:t>
-      </w:r>
-    </w:p>
-    <w:p>
-      <w:pPr>
-        <w:rPr>
-          <w:b/>
-        </w:rPr>
-      </w:pPr>
-      <w:r>
-        <w:rPr>
-          <w:b/>
-        </w:rPr>
-        <w:t>**</w:t>
-      </w:r>
-    </w:p>
-    <w:p>
+        <w:spacing w:line="360" w:lineRule="auto"/>
+      </w:pPr>
+    </w:p>
+    <w:p>
+      <w:pPr>
+        <w:spacing w:line="360" w:lineRule="auto"/>
+      </w:pPr>
+      <w:r>
+        <w:t>CLASS DIAGRAM</w:t>
+      </w:r>
+      <w:r>
+        <w:t xml:space="preserve"> (OVERVIEW)</w:t>
+      </w:r>
+      <w:r>
+        <w:t>:</w:t>
+      </w:r>
+    </w:p>
+    <w:p>
+      <w:pPr>
+        <w:spacing w:line="360" w:lineRule="auto"/>
+        <w:jc w:val="center"/>
+      </w:pPr>
+      <w:r>
+        <w:rPr>
+          <w:noProof/>
+        </w:rPr>
+        <w:drawing>
+          <wp:inline distT="0" distB="0" distL="0" distR="0" wp14:anchorId="0E8775ED" wp14:editId="24BDECDF">
+            <wp:extent cx="5044611" cy="2432515"/>
+            <wp:effectExtent l="0" t="0" r="0" b="6350"/>
+            <wp:docPr id="9" name="Picture 9"/>
+            <wp:cNvGraphicFramePr>
+              <a:graphicFrameLocks xmlns:a="http://schemas.openxmlformats.org/drawingml/2006/main" noChangeAspect="1"/>
+            </wp:cNvGraphicFramePr>
+            <a:graphic xmlns:a="http://schemas.openxmlformats.org/drawingml/2006/main">
+              <a:graphicData uri="http://schemas.openxmlformats.org/drawingml/2006/picture">
+                <pic:pic xmlns:pic="http://schemas.openxmlformats.org/drawingml/2006/picture">
+                  <pic:nvPicPr>
+                    <pic:cNvPr id="9" name="Image 2019-04-04 at 6.45 PM.jpg"/>
+                    <pic:cNvPicPr/>
+                  </pic:nvPicPr>
+                  <pic:blipFill>
+                    <a:blip r:embed="rId10">
+                      <a:extLst>
+                        <a:ext uri="{28A0092B-C50C-407E-A947-70E740481C1C}">
+                          <a14:useLocalDpi xmlns:a14="http://schemas.microsoft.com/office/drawing/2010/main" val="0"/>
+                        </a:ext>
+                      </a:extLst>
+                    </a:blip>
+                    <a:stretch>
+                      <a:fillRect/>
+                    </a:stretch>
+                  </pic:blipFill>
+                  <pic:spPr>
+                    <a:xfrm>
+                      <a:off x="0" y="0"/>
+                      <a:ext cx="5067697" cy="2443647"/>
+                    </a:xfrm>
+                    <a:prstGeom prst="rect">
+                      <a:avLst/>
+                    </a:prstGeom>
+                  </pic:spPr>
+                </pic:pic>
+              </a:graphicData>
+            </a:graphic>
+          </wp:inline>
+        </w:drawing>
+      </w:r>
+    </w:p>
+    <w:p>
+      <w:pPr>
+        <w:spacing w:line="360" w:lineRule="auto"/>
+        <w:jc w:val="center"/>
+        <w:rPr>
+          <w:i/>
+          <w:color w:val="000000" w:themeColor="text1"/>
+        </w:rPr>
+      </w:pPr>
+      <w:r>
+        <w:rPr>
+          <w:i/>
+          <w:color w:val="000000" w:themeColor="text1"/>
+        </w:rPr>
+        <w:t>Figure 1.5</w:t>
+      </w:r>
+      <w:r>
+        <w:rPr>
+          <w:i/>
+          <w:color w:val="000000" w:themeColor="text1"/>
+        </w:rPr>
+        <w:t>: High-level Class Diagram</w:t>
+      </w:r>
+    </w:p>
+    <w:p>
+      <w:pPr>
+        <w:spacing w:line="360" w:lineRule="auto"/>
+        <w:rPr>
+          <w:color w:val="000000" w:themeColor="text1"/>
+        </w:rPr>
+      </w:pPr>
+      <w:r>
+        <w:rPr>
+          <w:color w:val="000000" w:themeColor="text1"/>
+        </w:rPr>
+        <w:t xml:space="preserve">The figure above represents an overview of the application structure. The system is programmed in python using a multi-threaded approach. The Main application is a user interface application programmed using the </w:t>
+      </w:r>
+      <w:proofErr w:type="spellStart"/>
+      <w:r>
+        <w:rPr>
+          <w:color w:val="000000" w:themeColor="text1"/>
+        </w:rPr>
+        <w:t>Kivy</w:t>
+      </w:r>
+      <w:proofErr w:type="spellEnd"/>
+      <w:r>
+        <w:rPr>
+          <w:color w:val="000000" w:themeColor="text1"/>
+        </w:rPr>
+        <w:t xml:space="preserve"> python library. There are three other threads, namely, the </w:t>
+      </w:r>
+      <w:proofErr w:type="spellStart"/>
+      <w:r>
+        <w:rPr>
+          <w:color w:val="000000" w:themeColor="text1"/>
+        </w:rPr>
+        <w:t>ToU</w:t>
+      </w:r>
+      <w:proofErr w:type="spellEnd"/>
+      <w:r>
+        <w:rPr>
+          <w:color w:val="000000" w:themeColor="text1"/>
+        </w:rPr>
+        <w:t xml:space="preserve">, </w:t>
+      </w:r>
+      <w:proofErr w:type="spellStart"/>
+      <w:r>
+        <w:rPr>
+          <w:color w:val="000000" w:themeColor="text1"/>
+        </w:rPr>
+        <w:t>XBee</w:t>
+      </w:r>
+      <w:proofErr w:type="spellEnd"/>
+      <w:r>
+        <w:rPr>
+          <w:color w:val="000000" w:themeColor="text1"/>
+        </w:rPr>
+        <w:t xml:space="preserve"> and Temperature Sensor and they are responsible for asynchronously processing the various IOs necessary for system operation. The sequence diagram below shows the inter-thread/ system </w:t>
+      </w:r>
+      <w:r>
+        <w:rPr>
+          <w:color w:val="000000" w:themeColor="text1"/>
+        </w:rPr>
+        <w:t>interaction.</w:t>
+      </w:r>
+    </w:p>
+    <w:p>
+      <w:pPr>
+        <w:spacing w:line="360" w:lineRule="auto"/>
+        <w:jc w:val="center"/>
+        <w:rPr>
+          <w:color w:val="000000" w:themeColor="text1"/>
+        </w:rPr>
+      </w:pPr>
+      <w:r>
+        <w:rPr>
+          <w:noProof/>
+          <w:color w:val="000000" w:themeColor="text1"/>
+        </w:rPr>
+        <w:lastRenderedPageBreak/>
+        <w:drawing>
+          <wp:inline distT="0" distB="0" distL="0" distR="0" wp14:anchorId="1DD0C2E4" wp14:editId="4872353C">
+            <wp:extent cx="5325135" cy="3784600"/>
+            <wp:effectExtent l="0" t="0" r="0" b="0"/>
+            <wp:docPr id="11" name="Picture 11"/>
+            <wp:cNvGraphicFramePr>
+              <a:graphicFrameLocks xmlns:a="http://schemas.openxmlformats.org/drawingml/2006/main" noChangeAspect="1"/>
+            </wp:cNvGraphicFramePr>
+            <a:graphic xmlns:a="http://schemas.openxmlformats.org/drawingml/2006/main">
+              <a:graphicData uri="http://schemas.openxmlformats.org/drawingml/2006/picture">
+                <pic:pic xmlns:pic="http://schemas.openxmlformats.org/drawingml/2006/picture">
+                  <pic:nvPicPr>
+                    <pic:cNvPr id="11" name="Image 2019-04-04 at 6.40 PM.jpg"/>
+                    <pic:cNvPicPr/>
+                  </pic:nvPicPr>
+                  <pic:blipFill>
+                    <a:blip r:embed="rId11">
+                      <a:extLst>
+                        <a:ext uri="{28A0092B-C50C-407E-A947-70E740481C1C}">
+                          <a14:useLocalDpi xmlns:a14="http://schemas.microsoft.com/office/drawing/2010/main" val="0"/>
+                        </a:ext>
+                      </a:extLst>
+                    </a:blip>
+                    <a:stretch>
+                      <a:fillRect/>
+                    </a:stretch>
+                  </pic:blipFill>
+                  <pic:spPr>
+                    <a:xfrm>
+                      <a:off x="0" y="0"/>
+                      <a:ext cx="5344149" cy="3798113"/>
+                    </a:xfrm>
+                    <a:prstGeom prst="rect">
+                      <a:avLst/>
+                    </a:prstGeom>
+                  </pic:spPr>
+                </pic:pic>
+              </a:graphicData>
+            </a:graphic>
+          </wp:inline>
+        </w:drawing>
+      </w:r>
+    </w:p>
+    <w:p>
+      <w:pPr>
+        <w:spacing w:line="360" w:lineRule="auto"/>
+        <w:jc w:val="center"/>
+        <w:rPr>
+          <w:i/>
+          <w:color w:val="000000" w:themeColor="text1"/>
+        </w:rPr>
+      </w:pPr>
+      <w:r>
+        <w:rPr>
+          <w:i/>
+          <w:color w:val="000000" w:themeColor="text1"/>
+        </w:rPr>
+        <w:t>Figure 1.6: Sequence Diagram</w:t>
+      </w:r>
+    </w:p>
+    <w:p>
+      <w:pPr>
+        <w:spacing w:line="360" w:lineRule="auto"/>
+      </w:pPr>
       <w:r>
         <w:t xml:space="preserve">CENTRAL CONTROL UNIT GRAPHIC USER INTERFACE </w:t>
       </w:r>
@@ -2062,12 +2869,16 @@
       </w:r>
     </w:p>
     <w:p>
+      <w:pPr>
+        <w:spacing w:line="360" w:lineRule="auto"/>
+      </w:pPr>
       <w:r>
         <w:t>STAND-ALONE TESTING:</w:t>
       </w:r>
     </w:p>
     <w:p>
       <w:pPr>
+        <w:spacing w:line="360" w:lineRule="auto"/>
         <w:rPr>
           <w:color w:val="000000" w:themeColor="text1"/>
         </w:rPr>
@@ -2086,6 +2897,7 @@
           <w:ilvl w:val="0"/>
           <w:numId w:val="10"/>
         </w:numPr>
+        <w:spacing w:line="360" w:lineRule="auto"/>
         <w:rPr>
           <w:color w:val="000000" w:themeColor="text1"/>
         </w:rPr>
@@ -2130,6 +2942,7 @@
           <w:ilvl w:val="0"/>
           <w:numId w:val="10"/>
         </w:numPr>
+        <w:spacing w:line="360" w:lineRule="auto"/>
         <w:rPr>
           <w:color w:val="000000" w:themeColor="text1"/>
         </w:rPr>
@@ -2148,6 +2961,7 @@
           <w:ilvl w:val="0"/>
           <w:numId w:val="10"/>
         </w:numPr>
+        <w:spacing w:line="360" w:lineRule="auto"/>
         <w:rPr>
           <w:color w:val="000000" w:themeColor="text1"/>
         </w:rPr>
@@ -2180,6 +2994,7 @@
           <w:ilvl w:val="0"/>
           <w:numId w:val="10"/>
         </w:numPr>
+        <w:spacing w:line="360" w:lineRule="auto"/>
         <w:rPr>
           <w:color w:val="000000" w:themeColor="text1"/>
         </w:rPr>
@@ -2198,6 +3013,7 @@
           <w:ilvl w:val="0"/>
           <w:numId w:val="10"/>
         </w:numPr>
+        <w:spacing w:line="360" w:lineRule="auto"/>
         <w:rPr>
           <w:color w:val="000000" w:themeColor="text1"/>
         </w:rPr>
@@ -2212,6 +3028,7 @@
     <w:p>
       <w:pPr>
         <w:pStyle w:val="ListParagraph"/>
+        <w:spacing w:line="360" w:lineRule="auto"/>
         <w:ind w:left="1080"/>
         <w:rPr>
           <w:color w:val="000000" w:themeColor="text1"/>
@@ -2221,6 +3038,7 @@
     <w:p>
       <w:pPr>
         <w:pStyle w:val="ListParagraph"/>
+        <w:spacing w:line="360" w:lineRule="auto"/>
         <w:ind w:left="1080"/>
       </w:pPr>
       <w:r>
@@ -2246,6 +3064,7 @@
           <w:p>
             <w:pPr>
               <w:pStyle w:val="ListParagraph"/>
+              <w:spacing w:line="360" w:lineRule="auto"/>
               <w:ind w:left="0"/>
               <w:rPr>
                 <w:b/>
@@ -2266,6 +3085,7 @@
           <w:p>
             <w:pPr>
               <w:pStyle w:val="ListParagraph"/>
+              <w:spacing w:line="360" w:lineRule="auto"/>
               <w:ind w:left="0"/>
               <w:rPr>
                 <w:b/>
@@ -2291,6 +3111,7 @@
           <w:p>
             <w:pPr>
               <w:pStyle w:val="ListParagraph"/>
+              <w:spacing w:line="360" w:lineRule="auto"/>
               <w:ind w:left="0"/>
               <w:rPr>
                 <w:lang w:val="en-US"/>
@@ -2300,6 +3121,7 @@
               <w:rPr>
                 <w:lang w:val="en-US"/>
               </w:rPr>
+              <w:lastRenderedPageBreak/>
               <w:t xml:space="preserve">Retrieve and </w:t>
             </w:r>
             <w:r>
@@ -2317,8 +3139,12 @@
           <w:p>
             <w:pPr>
               <w:pStyle w:val="ListParagraph"/>
-              <w:ind w:left="0"/>
-            </w:pPr>
+              <w:spacing w:line="360" w:lineRule="auto"/>
+              <w:ind w:left="0"/>
+            </w:pPr>
+            <w:r>
+              <w:t>Yes</w:t>
+            </w:r>
           </w:p>
         </w:tc>
       </w:tr>
@@ -2330,6 +3156,7 @@
           <w:p>
             <w:pPr>
               <w:pStyle w:val="ListParagraph"/>
+              <w:spacing w:line="360" w:lineRule="auto"/>
               <w:ind w:left="0"/>
               <w:rPr>
                 <w:lang w:val="en-US"/>
@@ -2357,6 +3184,7 @@
           <w:p>
             <w:pPr>
               <w:pStyle w:val="ListParagraph"/>
+              <w:spacing w:line="360" w:lineRule="auto"/>
               <w:ind w:left="0"/>
               <w:rPr>
                 <w:lang w:val="en-US"/>
@@ -2371,8 +3199,12 @@
           <w:p>
             <w:pPr>
               <w:pStyle w:val="ListParagraph"/>
-              <w:ind w:left="0"/>
-            </w:pPr>
+              <w:spacing w:line="360" w:lineRule="auto"/>
+              <w:ind w:left="0"/>
+            </w:pPr>
+            <w:r>
+              <w:t>Yes</w:t>
+            </w:r>
           </w:p>
         </w:tc>
       </w:tr>
@@ -2384,6 +3216,7 @@
           <w:p>
             <w:pPr>
               <w:pStyle w:val="ListParagraph"/>
+              <w:spacing w:line="360" w:lineRule="auto"/>
               <w:ind w:left="0"/>
               <w:rPr>
                 <w:lang w:val="en-US"/>
@@ -2399,6 +3232,7 @@
           <w:p>
             <w:pPr>
               <w:pStyle w:val="ListParagraph"/>
+              <w:spacing w:line="360" w:lineRule="auto"/>
               <w:ind w:left="0"/>
               <w:rPr>
                 <w:lang w:val="en-US"/>
@@ -2413,8 +3247,12 @@
           <w:p>
             <w:pPr>
               <w:pStyle w:val="ListParagraph"/>
-              <w:ind w:left="0"/>
-            </w:pPr>
+              <w:spacing w:line="360" w:lineRule="auto"/>
+              <w:ind w:left="0"/>
+            </w:pPr>
+            <w:r>
+              <w:t>Yes</w:t>
+            </w:r>
           </w:p>
         </w:tc>
       </w:tr>
@@ -2422,6 +3260,7 @@
     <w:p>
       <w:pPr>
         <w:pStyle w:val="ListParagraph"/>
+        <w:spacing w:line="360" w:lineRule="auto"/>
         <w:ind w:left="1080"/>
       </w:pPr>
     </w:p>
@@ -2432,6 +3271,7 @@
           <w:ilvl w:val="0"/>
           <w:numId w:val="10"/>
         </w:numPr>
+        <w:spacing w:line="360" w:lineRule="auto"/>
       </w:pPr>
       <w:r>
         <w:t>Click on the menu button on the home screen</w:t>
@@ -2444,6 +3284,7 @@
           <w:ilvl w:val="0"/>
           <w:numId w:val="10"/>
         </w:numPr>
+        <w:spacing w:line="360" w:lineRule="auto"/>
       </w:pPr>
       <w:r>
         <w:t>Evaluate the menu screen based on the following specifications:</w:t>
@@ -2452,12 +3293,14 @@
     <w:p>
       <w:pPr>
         <w:pStyle w:val="ListParagraph"/>
+        <w:spacing w:line="360" w:lineRule="auto"/>
         <w:ind w:left="1080"/>
       </w:pPr>
     </w:p>
     <w:p>
       <w:pPr>
         <w:pStyle w:val="ListParagraph"/>
+        <w:spacing w:line="360" w:lineRule="auto"/>
         <w:ind w:left="1080"/>
       </w:pPr>
       <w:r>
@@ -2483,6 +3326,7 @@
           <w:p>
             <w:pPr>
               <w:pStyle w:val="ListParagraph"/>
+              <w:spacing w:line="360" w:lineRule="auto"/>
               <w:ind w:left="0"/>
               <w:rPr>
                 <w:b/>
@@ -2503,6 +3347,7 @@
           <w:p>
             <w:pPr>
               <w:pStyle w:val="ListParagraph"/>
+              <w:spacing w:line="360" w:lineRule="auto"/>
               <w:ind w:left="0"/>
               <w:rPr>
                 <w:b/>
@@ -2525,6 +3370,7 @@
           <w:p>
             <w:pPr>
               <w:pStyle w:val="ListParagraph"/>
+              <w:spacing w:line="360" w:lineRule="auto"/>
               <w:ind w:left="0"/>
               <w:rPr>
                 <w:lang w:val="en-US"/>
@@ -2534,7 +3380,6 @@
               <w:rPr>
                 <w:lang w:val="en-US"/>
               </w:rPr>
-              <w:lastRenderedPageBreak/>
               <w:t>A</w:t>
             </w:r>
             <w:r>
@@ -2559,6 +3404,7 @@
           <w:p>
             <w:pPr>
               <w:pStyle w:val="ListParagraph"/>
+              <w:spacing w:line="360" w:lineRule="auto"/>
               <w:ind w:left="0"/>
             </w:pPr>
           </w:p>
@@ -2570,8 +3416,12 @@
           <w:p>
             <w:pPr>
               <w:pStyle w:val="ListParagraph"/>
-              <w:ind w:left="0"/>
-            </w:pPr>
+              <w:spacing w:line="360" w:lineRule="auto"/>
+              <w:ind w:left="0"/>
+            </w:pPr>
+            <w:r>
+              <w:t>Yes</w:t>
+            </w:r>
           </w:p>
         </w:tc>
       </w:tr>
@@ -2586,6 +3436,7 @@
           <w:p>
             <w:pPr>
               <w:pStyle w:val="ListParagraph"/>
+              <w:spacing w:line="360" w:lineRule="auto"/>
               <w:ind w:left="0"/>
               <w:rPr>
                 <w:lang w:val="en-US"/>
@@ -2612,8 +3463,12 @@
           <w:p>
             <w:pPr>
               <w:pStyle w:val="ListParagraph"/>
-              <w:ind w:left="0"/>
-            </w:pPr>
+              <w:spacing w:line="360" w:lineRule="auto"/>
+              <w:ind w:left="0"/>
+            </w:pPr>
+            <w:r>
+              <w:t>Yes</w:t>
+            </w:r>
           </w:p>
         </w:tc>
       </w:tr>
@@ -2621,6 +3476,7 @@
     <w:p>
       <w:pPr>
         <w:pStyle w:val="ListParagraph"/>
+        <w:spacing w:line="360" w:lineRule="auto"/>
         <w:ind w:left="1080"/>
       </w:pPr>
     </w:p>
@@ -2631,6 +3487,7 @@
           <w:ilvl w:val="0"/>
           <w:numId w:val="10"/>
         </w:numPr>
+        <w:spacing w:line="360" w:lineRule="auto"/>
       </w:pPr>
       <w:r>
         <w:t>Click on the thermostat icon</w:t>
@@ -2643,6 +3500,7 @@
           <w:ilvl w:val="0"/>
           <w:numId w:val="10"/>
         </w:numPr>
+        <w:spacing w:line="360" w:lineRule="auto"/>
       </w:pPr>
       <w:r>
         <w:t>Attempt to increase or decrease temperature setting</w:t>
@@ -2655,6 +3513,7 @@
           <w:ilvl w:val="0"/>
           <w:numId w:val="10"/>
         </w:numPr>
+        <w:spacing w:line="360" w:lineRule="auto"/>
       </w:pPr>
       <w:r>
         <w:t>Change from heating to cooling mode</w:t>
@@ -2667,6 +3526,7 @@
           <w:ilvl w:val="0"/>
           <w:numId w:val="10"/>
         </w:numPr>
+        <w:spacing w:line="360" w:lineRule="auto"/>
       </w:pPr>
       <w:r>
         <w:t>Evaluate the screen based on the following specifications:</w:t>
@@ -2675,16 +3535,271 @@
     <w:p>
       <w:pPr>
         <w:pStyle w:val="ListParagraph"/>
+        <w:spacing w:line="360" w:lineRule="auto"/>
         <w:ind w:left="1080"/>
       </w:pPr>
     </w:p>
     <w:p>
       <w:pPr>
         <w:pStyle w:val="ListParagraph"/>
+        <w:spacing w:line="360" w:lineRule="auto"/>
         <w:ind w:left="1080"/>
       </w:pPr>
       <w:r>
         <w:t>Thermostat Screen:</w:t>
+      </w:r>
+    </w:p>
+    <w:tbl>
+      <w:tblPr>
+        <w:tblStyle w:val="TableGrid"/>
+        <w:tblW w:w="0" w:type="auto"/>
+        <w:tblInd w:w="1080" w:type="dxa"/>
+        <w:tblLook w:val="04A0" w:firstRow="1" w:lastRow="0" w:firstColumn="1" w:lastColumn="0" w:noHBand="0" w:noVBand="1"/>
+      </w:tblPr>
+      <w:tblGrid>
+        <w:gridCol w:w="4201"/>
+        <w:gridCol w:w="4069"/>
+      </w:tblGrid>
+      <w:tr>
+        <w:tc>
+          <w:tcPr>
+            <w:tcW w:w="4201" w:type="dxa"/>
+          </w:tcPr>
+          <w:p>
+            <w:pPr>
+              <w:pStyle w:val="ListParagraph"/>
+              <w:spacing w:line="360" w:lineRule="auto"/>
+              <w:ind w:left="0"/>
+              <w:rPr>
+                <w:b/>
+              </w:rPr>
+            </w:pPr>
+            <w:r>
+              <w:rPr>
+                <w:b/>
+              </w:rPr>
+              <w:t>Specification</w:t>
+            </w:r>
+          </w:p>
+        </w:tc>
+        <w:tc>
+          <w:tcPr>
+            <w:tcW w:w="4069" w:type="dxa"/>
+          </w:tcPr>
+          <w:p>
+            <w:pPr>
+              <w:pStyle w:val="ListParagraph"/>
+              <w:spacing w:line="360" w:lineRule="auto"/>
+              <w:ind w:left="0"/>
+              <w:rPr>
+                <w:b/>
+              </w:rPr>
+            </w:pPr>
+            <w:r>
+              <w:rPr>
+                <w:b/>
+              </w:rPr>
+              <w:t>Y/N</w:t>
+            </w:r>
+          </w:p>
+        </w:tc>
+      </w:tr>
+      <w:tr>
+        <w:tc>
+          <w:tcPr>
+            <w:tcW w:w="4201" w:type="dxa"/>
+          </w:tcPr>
+          <w:p>
+            <w:pPr>
+              <w:pStyle w:val="ListParagraph"/>
+              <w:spacing w:line="360" w:lineRule="auto"/>
+              <w:ind w:left="0"/>
+            </w:pPr>
+            <w:r>
+              <w:rPr>
+                <w:lang w:val="en-US"/>
+              </w:rPr>
+              <w:lastRenderedPageBreak/>
+              <w:t>C</w:t>
+            </w:r>
+            <w:r>
+              <w:rPr>
+                <w:lang w:val="en-US"/>
+              </w:rPr>
+              <w:t>ontrol the temperature level</w:t>
+            </w:r>
+            <w:r>
+              <w:rPr>
+                <w:lang w:val="en-US"/>
+              </w:rPr>
+              <w:t xml:space="preserve"> based on user input</w:t>
+            </w:r>
+          </w:p>
+        </w:tc>
+        <w:tc>
+          <w:tcPr>
+            <w:tcW w:w="4069" w:type="dxa"/>
+          </w:tcPr>
+          <w:p>
+            <w:pPr>
+              <w:pStyle w:val="ListParagraph"/>
+              <w:spacing w:line="360" w:lineRule="auto"/>
+              <w:ind w:left="0"/>
+            </w:pPr>
+            <w:r>
+              <w:t>Yes</w:t>
+            </w:r>
+          </w:p>
+        </w:tc>
+      </w:tr>
+      <w:tr>
+        <w:tc>
+          <w:tcPr>
+            <w:tcW w:w="4201" w:type="dxa"/>
+          </w:tcPr>
+          <w:p>
+            <w:pPr>
+              <w:pStyle w:val="ListParagraph"/>
+              <w:spacing w:line="360" w:lineRule="auto"/>
+              <w:ind w:left="0"/>
+              <w:rPr>
+                <w:lang w:val="en-US"/>
+              </w:rPr>
+            </w:pPr>
+            <w:r>
+              <w:rPr>
+                <w:lang w:val="en-US"/>
+              </w:rPr>
+              <w:t>S</w:t>
+            </w:r>
+            <w:r>
+              <w:rPr>
+                <w:lang w:val="en-US"/>
+              </w:rPr>
+              <w:t>witch between Heating and/or Cooling Modes</w:t>
+            </w:r>
+          </w:p>
+          <w:p>
+            <w:pPr>
+              <w:pStyle w:val="ListParagraph"/>
+              <w:spacing w:line="360" w:lineRule="auto"/>
+              <w:ind w:left="0"/>
+            </w:pPr>
+          </w:p>
+        </w:tc>
+        <w:tc>
+          <w:tcPr>
+            <w:tcW w:w="4069" w:type="dxa"/>
+          </w:tcPr>
+          <w:p>
+            <w:pPr>
+              <w:pStyle w:val="ListParagraph"/>
+              <w:spacing w:line="360" w:lineRule="auto"/>
+              <w:ind w:left="0"/>
+            </w:pPr>
+            <w:r>
+              <w:t>Yes</w:t>
+            </w:r>
+          </w:p>
+        </w:tc>
+      </w:tr>
+      <w:tr>
+        <w:tc>
+          <w:tcPr>
+            <w:tcW w:w="4201" w:type="dxa"/>
+          </w:tcPr>
+          <w:p>
+            <w:pPr>
+              <w:pStyle w:val="ListParagraph"/>
+              <w:spacing w:line="360" w:lineRule="auto"/>
+              <w:ind w:left="0"/>
+            </w:pPr>
+            <w:r>
+              <w:rPr>
+                <w:lang w:val="en-US"/>
+              </w:rPr>
+              <w:t>Means to return to previous screen</w:t>
+            </w:r>
+          </w:p>
+        </w:tc>
+        <w:tc>
+          <w:tcPr>
+            <w:tcW w:w="4069" w:type="dxa"/>
+          </w:tcPr>
+          <w:p>
+            <w:pPr>
+              <w:pStyle w:val="ListParagraph"/>
+              <w:spacing w:line="360" w:lineRule="auto"/>
+              <w:ind w:left="0"/>
+            </w:pPr>
+            <w:r>
+              <w:t>Yes</w:t>
+            </w:r>
+          </w:p>
+        </w:tc>
+      </w:tr>
+    </w:tbl>
+    <w:p>
+      <w:pPr>
+        <w:pStyle w:val="ListParagraph"/>
+        <w:spacing w:line="360" w:lineRule="auto"/>
+        <w:ind w:left="1080"/>
+      </w:pPr>
+    </w:p>
+    <w:p>
+      <w:pPr>
+        <w:pStyle w:val="ListParagraph"/>
+        <w:numPr>
+          <w:ilvl w:val="0"/>
+          <w:numId w:val="10"/>
+        </w:numPr>
+        <w:spacing w:line="360" w:lineRule="auto"/>
+      </w:pPr>
+      <w:r>
+        <w:t>Return to the menu screen</w:t>
+      </w:r>
+    </w:p>
+    <w:p>
+      <w:pPr>
+        <w:pStyle w:val="ListParagraph"/>
+        <w:numPr>
+          <w:ilvl w:val="0"/>
+          <w:numId w:val="10"/>
+        </w:numPr>
+        <w:spacing w:line="360" w:lineRule="auto"/>
+      </w:pPr>
+      <w:r>
+        <w:t>Select the EV icon</w:t>
+      </w:r>
+    </w:p>
+    <w:p>
+      <w:pPr>
+        <w:pStyle w:val="ListParagraph"/>
+        <w:numPr>
+          <w:ilvl w:val="0"/>
+          <w:numId w:val="10"/>
+        </w:numPr>
+        <w:spacing w:line="360" w:lineRule="auto"/>
+      </w:pPr>
+      <w:r>
+        <w:t>Evaluate the screen based on the following specifications:</w:t>
+      </w:r>
+    </w:p>
+    <w:p>
+      <w:pPr>
+        <w:pStyle w:val="ListParagraph"/>
+        <w:spacing w:line="360" w:lineRule="auto"/>
+        <w:ind w:left="1080"/>
+      </w:pPr>
+    </w:p>
+    <w:p>
+      <w:pPr>
+        <w:pStyle w:val="ListParagraph"/>
+        <w:spacing w:line="360" w:lineRule="auto"/>
+        <w:ind w:left="1080"/>
+      </w:pPr>
+      <w:r>
+        <w:t>EV Screen:</w:t>
       </w:r>
     </w:p>
     <w:tbl>
@@ -2706,6 +3821,7 @@
           <w:p>
             <w:pPr>
               <w:pStyle w:val="ListParagraph"/>
+              <w:spacing w:line="360" w:lineRule="auto"/>
               <w:ind w:left="0"/>
               <w:rPr>
                 <w:b/>
@@ -2726,6 +3842,7 @@
           <w:p>
             <w:pPr>
               <w:pStyle w:val="ListParagraph"/>
+              <w:spacing w:line="360" w:lineRule="auto"/>
               <w:ind w:left="0"/>
               <w:rPr>
                 <w:b/>
@@ -2748,26 +3865,19 @@
           <w:p>
             <w:pPr>
               <w:pStyle w:val="ListParagraph"/>
-              <w:ind w:left="0"/>
-            </w:pPr>
-            <w:r>
-              <w:rPr>
-                <w:lang w:val="en-US"/>
-              </w:rPr>
-              <w:t>C</w:t>
-            </w:r>
-            <w:r>
-              <w:rPr>
-                <w:lang w:val="en-US"/>
-              </w:rPr>
-              <w:t>ontrol the temperature level</w:t>
-            </w:r>
-            <w:r>
-              <w:rPr>
-                <w:lang w:val="en-US"/>
-              </w:rPr>
-              <w:t xml:space="preserve"> based on user input</w:t>
-            </w:r>
+              <w:spacing w:line="360" w:lineRule="auto"/>
+              <w:ind w:left="0"/>
+            </w:pPr>
+            <w:r>
+              <w:t>Switch the load remotely</w:t>
+            </w:r>
+          </w:p>
+          <w:p>
+            <w:pPr>
+              <w:pStyle w:val="ListParagraph"/>
+              <w:spacing w:line="360" w:lineRule="auto"/>
+              <w:ind w:left="0"/>
+            </w:pPr>
           </w:p>
         </w:tc>
         <w:tc>
@@ -2777,8 +3887,12 @@
           <w:p>
             <w:pPr>
               <w:pStyle w:val="ListParagraph"/>
-              <w:ind w:left="0"/>
-            </w:pPr>
+              <w:spacing w:line="360" w:lineRule="auto"/>
+              <w:ind w:left="0"/>
+            </w:pPr>
+            <w:r>
+              <w:t>Yes</w:t>
+            </w:r>
           </w:p>
         </w:tc>
       </w:tr>
@@ -2790,27 +3904,20 @@
           <w:p>
             <w:pPr>
               <w:pStyle w:val="ListParagraph"/>
-              <w:ind w:left="0"/>
-              <w:rPr>
-                <w:lang w:val="en-US"/>
-              </w:rPr>
-            </w:pPr>
-            <w:r>
-              <w:rPr>
-                <w:lang w:val="en-US"/>
-              </w:rPr>
-              <w:t>S</w:t>
-            </w:r>
-            <w:r>
-              <w:rPr>
-                <w:lang w:val="en-US"/>
-              </w:rPr>
-              <w:t>witch between Heating and/or Cooling Modes</w:t>
-            </w:r>
-          </w:p>
-          <w:p>
-            <w:pPr>
-              <w:pStyle w:val="ListParagraph"/>
+              <w:spacing w:line="360" w:lineRule="auto"/>
+              <w:ind w:left="0"/>
+            </w:pPr>
+            <w:r>
+              <w:t>Collect</w:t>
+            </w:r>
+            <w:r>
+              <w:t xml:space="preserve"> user scheduling input</w:t>
+            </w:r>
+          </w:p>
+          <w:p>
+            <w:pPr>
+              <w:pStyle w:val="ListParagraph"/>
+              <w:spacing w:line="360" w:lineRule="auto"/>
               <w:ind w:left="0"/>
             </w:pPr>
           </w:p>
@@ -2822,8 +3929,12 @@
           <w:p>
             <w:pPr>
               <w:pStyle w:val="ListParagraph"/>
-              <w:ind w:left="0"/>
-            </w:pPr>
+              <w:spacing w:line="360" w:lineRule="auto"/>
+              <w:ind w:left="0"/>
+            </w:pPr>
+            <w:r>
+              <w:t>Yes</w:t>
+            </w:r>
           </w:p>
         </w:tc>
       </w:tr>
@@ -2835,39 +3946,17 @@
           <w:p>
             <w:pPr>
               <w:pStyle w:val="ListParagraph"/>
-              <w:ind w:left="0"/>
-              <w:rPr>
-                <w:lang w:val="en-US"/>
-              </w:rPr>
-            </w:pPr>
-            <w:r>
-              <w:rPr>
-                <w:lang w:val="en-US"/>
-              </w:rPr>
-              <w:t>Means</w:t>
-            </w:r>
-            <w:r>
-              <w:rPr>
-                <w:lang w:val="en-US"/>
-              </w:rPr>
-              <w:t xml:space="preserve"> </w:t>
-            </w:r>
-            <w:r>
-              <w:rPr>
-                <w:lang w:val="en-US"/>
-              </w:rPr>
-              <w:t xml:space="preserve">for the retrieval of </w:t>
-            </w:r>
-            <w:r>
-              <w:rPr>
-                <w:lang w:val="en-US"/>
-              </w:rPr>
-              <w:t>user scheduling input</w:t>
-            </w:r>
-          </w:p>
-          <w:p>
-            <w:pPr>
-              <w:pStyle w:val="ListParagraph"/>
+              <w:spacing w:line="360" w:lineRule="auto"/>
+              <w:ind w:left="0"/>
+            </w:pPr>
+            <w:r>
+              <w:t xml:space="preserve">Display historical energy consumption </w:t>
+            </w:r>
+          </w:p>
+          <w:p>
+            <w:pPr>
+              <w:pStyle w:val="ListParagraph"/>
+              <w:spacing w:line="360" w:lineRule="auto"/>
               <w:ind w:left="0"/>
             </w:pPr>
           </w:p>
@@ -2879,8 +3968,12 @@
           <w:p>
             <w:pPr>
               <w:pStyle w:val="ListParagraph"/>
-              <w:ind w:left="0"/>
-            </w:pPr>
+              <w:spacing w:line="360" w:lineRule="auto"/>
+              <w:ind w:left="0"/>
+            </w:pPr>
+            <w:r>
+              <w:t>Yes</w:t>
+            </w:r>
           </w:p>
         </w:tc>
       </w:tr>
@@ -2892,23 +3985,21 @@
           <w:p>
             <w:pPr>
               <w:pStyle w:val="ListParagraph"/>
-              <w:ind w:left="0"/>
+              <w:spacing w:line="360" w:lineRule="auto"/>
+              <w:ind w:left="0"/>
+            </w:pPr>
+            <w:r>
               <w:rPr>
                 <w:lang w:val="en-US"/>
               </w:rPr>
-            </w:pPr>
+              <w:t>Return</w:t>
+            </w:r>
             <w:r>
               <w:rPr>
                 <w:lang w:val="en-US"/>
               </w:rPr>
-              <w:t>Display historical energy consumption</w:t>
-            </w:r>
-          </w:p>
-          <w:p>
-            <w:pPr>
-              <w:pStyle w:val="ListParagraph"/>
-              <w:ind w:left="0"/>
-            </w:pPr>
+              <w:t xml:space="preserve"> to previous screen</w:t>
+            </w:r>
           </w:p>
         </w:tc>
         <w:tc>
@@ -2918,53 +4009,12 @@
           <w:p>
             <w:pPr>
               <w:pStyle w:val="ListParagraph"/>
-              <w:ind w:left="0"/>
-            </w:pPr>
-          </w:p>
-        </w:tc>
-      </w:tr>
-      <w:tr>
-        <w:tc>
-          <w:tcPr>
-            <w:tcW w:w="4675" w:type="dxa"/>
-          </w:tcPr>
-          <w:p>
-            <w:pPr>
-              <w:pStyle w:val="ListParagraph"/>
-              <w:ind w:left="0"/>
-              <w:rPr>
-                <w:lang w:val="en-US"/>
-              </w:rPr>
-            </w:pPr>
-            <w:r>
-              <w:rPr>
-                <w:lang w:val="en-US"/>
-              </w:rPr>
-              <w:t>M</w:t>
-            </w:r>
-            <w:r>
-              <w:rPr>
-                <w:lang w:val="en-US"/>
-              </w:rPr>
-              <w:t>eans</w:t>
-            </w:r>
-            <w:r>
-              <w:rPr>
-                <w:lang w:val="en-US"/>
-              </w:rPr>
-              <w:t xml:space="preserve"> to return to previous screen</w:t>
-            </w:r>
-          </w:p>
-        </w:tc>
-        <w:tc>
-          <w:tcPr>
-            <w:tcW w:w="4675" w:type="dxa"/>
-          </w:tcPr>
-          <w:p>
-            <w:pPr>
-              <w:pStyle w:val="ListParagraph"/>
-              <w:ind w:left="0"/>
-            </w:pPr>
+              <w:spacing w:line="360" w:lineRule="auto"/>
+              <w:ind w:left="0"/>
+            </w:pPr>
+            <w:r>
+              <w:t>Yes</w:t>
+            </w:r>
           </w:p>
         </w:tc>
       </w:tr>
@@ -2972,6 +4022,7 @@
     <w:p>
       <w:pPr>
         <w:pStyle w:val="ListParagraph"/>
+        <w:spacing w:line="360" w:lineRule="auto"/>
         <w:ind w:left="1080"/>
       </w:pPr>
     </w:p>
@@ -2982,9 +4033,13 @@
           <w:ilvl w:val="0"/>
           <w:numId w:val="10"/>
         </w:numPr>
-      </w:pPr>
-      <w:r>
-        <w:t>Return to the menu screen</w:t>
+        <w:spacing w:line="360" w:lineRule="auto"/>
+        <w:rPr>
+          <w:i/>
+        </w:rPr>
+      </w:pPr>
+      <w:r>
+        <w:t>Select the scheduling option</w:t>
       </w:r>
     </w:p>
     <w:p>
@@ -2994,9 +4049,13 @@
           <w:ilvl w:val="0"/>
           <w:numId w:val="10"/>
         </w:numPr>
-      </w:pPr>
-      <w:r>
-        <w:t>Select the EV icon</w:t>
+        <w:spacing w:line="360" w:lineRule="auto"/>
+        <w:rPr>
+          <w:i/>
+        </w:rPr>
+      </w:pPr>
+      <w:r>
+        <w:t>Input a test schedule for EV charging at future time</w:t>
       </w:r>
     </w:p>
     <w:p>
@@ -3006,223 +4065,14 @@
           <w:ilvl w:val="0"/>
           <w:numId w:val="10"/>
         </w:numPr>
-      </w:pPr>
-      <w:r>
-        <w:t>Evaluate the screen based on the following specifications:</w:t>
-      </w:r>
-    </w:p>
-    <w:p>
-      <w:pPr>
-        <w:pStyle w:val="ListParagraph"/>
-        <w:ind w:left="1080"/>
-      </w:pPr>
-    </w:p>
-    <w:p>
-      <w:pPr>
-        <w:pStyle w:val="ListParagraph"/>
-        <w:ind w:left="1080"/>
-      </w:pPr>
-      <w:r>
-        <w:t>EV Screen:</w:t>
-      </w:r>
-    </w:p>
-    <w:tbl>
-      <w:tblPr>
-        <w:tblStyle w:val="TableGrid"/>
-        <w:tblW w:w="0" w:type="auto"/>
-        <w:tblInd w:w="1080" w:type="dxa"/>
-        <w:tblLook w:val="04A0" w:firstRow="1" w:lastRow="0" w:firstColumn="1" w:lastColumn="0" w:noHBand="0" w:noVBand="1"/>
-      </w:tblPr>
-      <w:tblGrid>
-        <w:gridCol w:w="4202"/>
-        <w:gridCol w:w="4068"/>
-      </w:tblGrid>
-      <w:tr>
-        <w:tc>
-          <w:tcPr>
-            <w:tcW w:w="4675" w:type="dxa"/>
-          </w:tcPr>
-          <w:p>
-            <w:pPr>
-              <w:pStyle w:val="ListParagraph"/>
-              <w:ind w:left="0"/>
-              <w:rPr>
-                <w:b/>
-              </w:rPr>
-            </w:pPr>
-            <w:r>
-              <w:rPr>
-                <w:b/>
-              </w:rPr>
-              <w:t>Specification</w:t>
-            </w:r>
-          </w:p>
-        </w:tc>
-        <w:tc>
-          <w:tcPr>
-            <w:tcW w:w="4675" w:type="dxa"/>
-          </w:tcPr>
-          <w:p>
-            <w:pPr>
-              <w:pStyle w:val="ListParagraph"/>
-              <w:ind w:left="0"/>
-              <w:rPr>
-                <w:b/>
-              </w:rPr>
-            </w:pPr>
-            <w:r>
-              <w:rPr>
-                <w:b/>
-              </w:rPr>
-              <w:t>Y/N</w:t>
-            </w:r>
-          </w:p>
-        </w:tc>
-      </w:tr>
-      <w:tr>
-        <w:tc>
-          <w:tcPr>
-            <w:tcW w:w="4675" w:type="dxa"/>
-          </w:tcPr>
-          <w:p>
-            <w:pPr>
-              <w:pStyle w:val="ListParagraph"/>
-              <w:ind w:left="0"/>
-            </w:pPr>
-            <w:r>
-              <w:t>Switch the load remotely</w:t>
-            </w:r>
-          </w:p>
-          <w:p>
-            <w:pPr>
-              <w:pStyle w:val="ListParagraph"/>
-              <w:ind w:left="0"/>
-            </w:pPr>
-          </w:p>
-        </w:tc>
-        <w:tc>
-          <w:tcPr>
-            <w:tcW w:w="4675" w:type="dxa"/>
-          </w:tcPr>
-          <w:p>
-            <w:pPr>
-              <w:pStyle w:val="ListParagraph"/>
-              <w:ind w:left="0"/>
-            </w:pPr>
-          </w:p>
-        </w:tc>
-      </w:tr>
-      <w:tr>
-        <w:tc>
-          <w:tcPr>
-            <w:tcW w:w="4675" w:type="dxa"/>
-          </w:tcPr>
-          <w:p>
-            <w:pPr>
-              <w:pStyle w:val="ListParagraph"/>
-              <w:ind w:left="0"/>
-            </w:pPr>
-            <w:r>
-              <w:t>Collect</w:t>
-            </w:r>
-            <w:r>
-              <w:t xml:space="preserve"> user scheduling input</w:t>
-            </w:r>
-          </w:p>
-          <w:p>
-            <w:pPr>
-              <w:pStyle w:val="ListParagraph"/>
-              <w:ind w:left="0"/>
-            </w:pPr>
-          </w:p>
-        </w:tc>
-        <w:tc>
-          <w:tcPr>
-            <w:tcW w:w="4675" w:type="dxa"/>
-          </w:tcPr>
-          <w:p>
-            <w:pPr>
-              <w:pStyle w:val="ListParagraph"/>
-              <w:ind w:left="0"/>
-            </w:pPr>
-          </w:p>
-        </w:tc>
-      </w:tr>
-      <w:tr>
-        <w:tc>
-          <w:tcPr>
-            <w:tcW w:w="4675" w:type="dxa"/>
-          </w:tcPr>
-          <w:p>
-            <w:pPr>
-              <w:pStyle w:val="ListParagraph"/>
-              <w:ind w:left="0"/>
-            </w:pPr>
-            <w:r>
-              <w:t xml:space="preserve">Display historical energy consumption </w:t>
-            </w:r>
-          </w:p>
-          <w:p>
-            <w:pPr>
-              <w:pStyle w:val="ListParagraph"/>
-              <w:ind w:left="0"/>
-            </w:pPr>
-          </w:p>
-        </w:tc>
-        <w:tc>
-          <w:tcPr>
-            <w:tcW w:w="4675" w:type="dxa"/>
-          </w:tcPr>
-          <w:p>
-            <w:pPr>
-              <w:pStyle w:val="ListParagraph"/>
-              <w:ind w:left="0"/>
-            </w:pPr>
-          </w:p>
-        </w:tc>
-      </w:tr>
-      <w:tr>
-        <w:tc>
-          <w:tcPr>
-            <w:tcW w:w="4675" w:type="dxa"/>
-          </w:tcPr>
-          <w:p>
-            <w:pPr>
-              <w:pStyle w:val="ListParagraph"/>
-              <w:ind w:left="0"/>
-            </w:pPr>
-            <w:r>
-              <w:rPr>
-                <w:lang w:val="en-US"/>
-              </w:rPr>
-              <w:t>Return</w:t>
-            </w:r>
-            <w:r>
-              <w:rPr>
-                <w:lang w:val="en-US"/>
-              </w:rPr>
-              <w:t xml:space="preserve"> to previous screen</w:t>
-            </w:r>
-          </w:p>
-        </w:tc>
-        <w:tc>
-          <w:tcPr>
-            <w:tcW w:w="4675" w:type="dxa"/>
-          </w:tcPr>
-          <w:p>
-            <w:pPr>
-              <w:pStyle w:val="ListParagraph"/>
-              <w:ind w:left="0"/>
-            </w:pPr>
-          </w:p>
-        </w:tc>
-      </w:tr>
-    </w:tbl>
-    <w:p>
-      <w:pPr>
-        <w:pStyle w:val="ListParagraph"/>
-        <w:ind w:left="1080"/>
-      </w:pPr>
+        <w:spacing w:line="360" w:lineRule="auto"/>
+        <w:rPr>
+          <w:i/>
+        </w:rPr>
+      </w:pPr>
+      <w:r>
+        <w:t xml:space="preserve">Delete Schedule </w:t>
+      </w:r>
     </w:p>
     <w:p>
       <w:pPr>
@@ -3231,64 +4081,46 @@
           <w:ilvl w:val="0"/>
           <w:numId w:val="10"/>
         </w:numPr>
-        <w:rPr>
-          <w:i/>
-        </w:rPr>
-      </w:pPr>
-      <w:r>
-        <w:t>Select the scheduling option</w:t>
-      </w:r>
+        <w:spacing w:line="360" w:lineRule="auto"/>
+      </w:pPr>
+      <w:r>
+        <w:t>Evaluate the screen based on the following specifications:</w:t>
+      </w:r>
+    </w:p>
+    <w:p>
+      <w:pPr>
+        <w:spacing w:line="360" w:lineRule="auto"/>
+      </w:pPr>
     </w:p>
     <w:p>
       <w:pPr>
         <w:pStyle w:val="ListParagraph"/>
-        <w:numPr>
-          <w:ilvl w:val="0"/>
-          <w:numId w:val="10"/>
-        </w:numPr>
-        <w:rPr>
-          <w:i/>
-        </w:rPr>
-      </w:pPr>
-      <w:r>
-        <w:t>Input a test schedule for EV charging at future time</w:t>
-      </w:r>
+        <w:spacing w:line="360" w:lineRule="auto"/>
+        <w:ind w:left="1080"/>
+      </w:pPr>
     </w:p>
     <w:p>
       <w:pPr>
         <w:pStyle w:val="ListParagraph"/>
-        <w:numPr>
-          <w:ilvl w:val="0"/>
-          <w:numId w:val="10"/>
-        </w:numPr>
-        <w:rPr>
-          <w:i/>
-        </w:rPr>
-      </w:pPr>
-      <w:r>
-        <w:t xml:space="preserve">Delete Schedule </w:t>
-      </w:r>
+        <w:spacing w:line="360" w:lineRule="auto"/>
+        <w:ind w:left="1080"/>
+      </w:pPr>
     </w:p>
     <w:p>
       <w:pPr>
         <w:pStyle w:val="ListParagraph"/>
-        <w:numPr>
-          <w:ilvl w:val="0"/>
-          <w:numId w:val="10"/>
-        </w:numPr>
+        <w:spacing w:line="360" w:lineRule="auto"/>
+        <w:ind w:left="1080"/>
+      </w:pPr>
+    </w:p>
+    <w:p>
+      <w:pPr>
+        <w:pStyle w:val="ListParagraph"/>
+        <w:spacing w:line="360" w:lineRule="auto"/>
+        <w:ind w:left="1080"/>
       </w:pPr>
       <w:r>
         <w:lastRenderedPageBreak/>
-        <w:t>Evaluate the screen based on the following specifications:</w:t>
-      </w:r>
-    </w:p>
-    <w:p/>
-    <w:p>
-      <w:pPr>
-        <w:pStyle w:val="ListParagraph"/>
-        <w:ind w:left="1080"/>
-      </w:pPr>
-      <w:r>
         <w:t>SCHEDULING SCREEN:</w:t>
       </w:r>
     </w:p>
@@ -3314,6 +4146,7 @@
           <w:p>
             <w:pPr>
               <w:pStyle w:val="ListParagraph"/>
+              <w:spacing w:line="360" w:lineRule="auto"/>
               <w:ind w:left="0"/>
             </w:pPr>
             <w:r>
@@ -3331,6 +4164,7 @@
           <w:p>
             <w:pPr>
               <w:pStyle w:val="ListParagraph"/>
+              <w:spacing w:line="360" w:lineRule="auto"/>
               <w:ind w:left="0"/>
             </w:pPr>
             <w:r>
@@ -3353,6 +4187,7 @@
           <w:p>
             <w:pPr>
               <w:pStyle w:val="ListParagraph"/>
+              <w:spacing w:line="360" w:lineRule="auto"/>
               <w:ind w:left="0"/>
             </w:pPr>
             <w:r>
@@ -3382,8 +4217,12 @@
           <w:p>
             <w:pPr>
               <w:pStyle w:val="ListParagraph"/>
-              <w:ind w:left="0"/>
-            </w:pPr>
+              <w:spacing w:line="360" w:lineRule="auto"/>
+              <w:ind w:left="0"/>
+            </w:pPr>
+            <w:r>
+              <w:t>Yes</w:t>
+            </w:r>
           </w:p>
         </w:tc>
       </w:tr>
@@ -3398,6 +4237,7 @@
           <w:p>
             <w:pPr>
               <w:pStyle w:val="ListParagraph"/>
+              <w:spacing w:line="360" w:lineRule="auto"/>
               <w:ind w:left="0"/>
             </w:pPr>
             <w:r>
@@ -3416,13 +4256,7 @@
               <w:rPr>
                 <w:lang w:val="en-US"/>
               </w:rPr>
-              <w:t xml:space="preserve"> </w:t>
-            </w:r>
-            <w:r>
-              <w:rPr>
-                <w:lang w:val="en-US"/>
-              </w:rPr>
-              <w:t>in HH:MM time format</w:t>
+              <w:t xml:space="preserve"> in HH:MM time format</w:t>
             </w:r>
           </w:p>
         </w:tc>
@@ -3433,8 +4267,12 @@
           <w:p>
             <w:pPr>
               <w:pStyle w:val="ListParagraph"/>
-              <w:ind w:left="0"/>
-            </w:pPr>
+              <w:spacing w:line="360" w:lineRule="auto"/>
+              <w:ind w:left="0"/>
+            </w:pPr>
+            <w:r>
+              <w:t>n/a</w:t>
+            </w:r>
           </w:p>
         </w:tc>
       </w:tr>
@@ -3449,6 +4287,7 @@
           <w:p>
             <w:pPr>
               <w:pStyle w:val="ListParagraph"/>
+              <w:spacing w:line="360" w:lineRule="auto"/>
               <w:ind w:left="0"/>
             </w:pPr>
             <w:r>
@@ -3467,16 +4306,8 @@
               <w:rPr>
                 <w:lang w:val="en-US"/>
               </w:rPr>
-              <w:t xml:space="preserve"> </w:t>
-            </w:r>
-            <w:r>
-              <w:rPr>
-                <w:lang w:val="en-US"/>
-              </w:rPr>
-              <w:t>in HH:MM time format</w:t>
-            </w:r>
-            <w:bookmarkStart w:id="0" w:name="_GoBack"/>
-            <w:bookmarkEnd w:id="0"/>
+              <w:t xml:space="preserve"> in HH:MM time format</w:t>
+            </w:r>
           </w:p>
         </w:tc>
         <w:tc>
@@ -3486,8 +4317,12 @@
           <w:p>
             <w:pPr>
               <w:pStyle w:val="ListParagraph"/>
-              <w:ind w:left="0"/>
-            </w:pPr>
+              <w:spacing w:line="360" w:lineRule="auto"/>
+              <w:ind w:left="0"/>
+            </w:pPr>
+            <w:r>
+              <w:t>Yes</w:t>
+            </w:r>
           </w:p>
         </w:tc>
       </w:tr>
@@ -3502,6 +4337,7 @@
           <w:p>
             <w:pPr>
               <w:pStyle w:val="ListParagraph"/>
+              <w:spacing w:line="360" w:lineRule="auto"/>
               <w:ind w:left="0"/>
             </w:pPr>
             <w:r>
@@ -3531,8 +4367,12 @@
           <w:p>
             <w:pPr>
               <w:pStyle w:val="ListParagraph"/>
-              <w:ind w:left="0"/>
-            </w:pPr>
+              <w:spacing w:line="360" w:lineRule="auto"/>
+              <w:ind w:left="0"/>
+            </w:pPr>
+            <w:r>
+              <w:t>Yes</w:t>
+            </w:r>
           </w:p>
         </w:tc>
       </w:tr>
@@ -3547,6 +4387,7 @@
           <w:p>
             <w:pPr>
               <w:pStyle w:val="ListParagraph"/>
+              <w:spacing w:line="360" w:lineRule="auto"/>
               <w:ind w:left="0"/>
               <w:rPr>
                 <w:lang w:val="en-US"/>
@@ -3562,7 +4403,13 @@
               <w:rPr>
                 <w:lang w:val="en-US"/>
               </w:rPr>
-              <w:t xml:space="preserve"> to previous screen</w:t>
+              <w:t xml:space="preserve"> to previous</w:t>
+            </w:r>
+            <w:r>
+              <w:rPr>
+                <w:lang w:val="en-US"/>
+              </w:rPr>
+              <w:t xml:space="preserve"> screen</w:t>
             </w:r>
           </w:p>
         </w:tc>
@@ -3573,8 +4420,12 @@
           <w:p>
             <w:pPr>
               <w:pStyle w:val="ListParagraph"/>
-              <w:ind w:left="0"/>
-            </w:pPr>
+              <w:spacing w:line="360" w:lineRule="auto"/>
+              <w:ind w:left="0"/>
+            </w:pPr>
+            <w:r>
+              <w:t>Yes</w:t>
+            </w:r>
           </w:p>
         </w:tc>
       </w:tr>
@@ -3582,6 +4433,7 @@
     <w:p>
       <w:pPr>
         <w:pStyle w:val="ListParagraph"/>
+        <w:spacing w:line="360" w:lineRule="auto"/>
         <w:ind w:left="1080"/>
       </w:pPr>
     </w:p>
@@ -3592,6 +4444,7 @@
           <w:ilvl w:val="0"/>
           <w:numId w:val="10"/>
         </w:numPr>
+        <w:spacing w:line="360" w:lineRule="auto"/>
       </w:pPr>
       <w:r>
         <w:t>Return to EV screen</w:t>
@@ -3604,6 +4457,7 @@
           <w:ilvl w:val="0"/>
           <w:numId w:val="10"/>
         </w:numPr>
+        <w:spacing w:line="360" w:lineRule="auto"/>
       </w:pPr>
       <w:r>
         <w:t>Select the usage option</w:t>
@@ -3616,6 +4470,7 @@
           <w:ilvl w:val="0"/>
           <w:numId w:val="10"/>
         </w:numPr>
+        <w:spacing w:line="360" w:lineRule="auto"/>
       </w:pPr>
       <w:r>
         <w:t>Evaluate the screen based on the following specifications:</w:t>
@@ -3624,16 +4479,21 @@
     <w:p>
       <w:pPr>
         <w:pStyle w:val="ListParagraph"/>
+        <w:spacing w:line="360" w:lineRule="auto"/>
         <w:ind w:left="1080"/>
       </w:pPr>
     </w:p>
     <w:p>
       <w:pPr>
         <w:pStyle w:val="ListParagraph"/>
+        <w:spacing w:line="360" w:lineRule="auto"/>
         <w:ind w:left="1080"/>
       </w:pPr>
       <w:r>
         <w:t>ENERGY CONSUMPTION SCREEN:</w:t>
+      </w:r>
+      <w:r>
+        <w:t xml:space="preserve"> **see EV Screen</w:t>
       </w:r>
     </w:p>
     <w:tbl>
@@ -3655,6 +4515,7 @@
           <w:p>
             <w:pPr>
               <w:pStyle w:val="ListParagraph"/>
+              <w:spacing w:line="360" w:lineRule="auto"/>
               <w:ind w:left="0"/>
             </w:pPr>
             <w:r>
@@ -3672,6 +4533,7 @@
           <w:p>
             <w:pPr>
               <w:pStyle w:val="ListParagraph"/>
+              <w:spacing w:line="360" w:lineRule="auto"/>
               <w:ind w:left="0"/>
             </w:pPr>
             <w:r>
@@ -3691,6 +4553,7 @@
           <w:p>
             <w:pPr>
               <w:pStyle w:val="ListParagraph"/>
+              <w:spacing w:line="360" w:lineRule="auto"/>
               <w:ind w:left="0"/>
               <w:rPr>
                 <w:lang w:val="en-US"/>
@@ -3706,6 +4569,7 @@
           <w:p>
             <w:pPr>
               <w:pStyle w:val="ListParagraph"/>
+              <w:spacing w:line="360" w:lineRule="auto"/>
               <w:ind w:left="0"/>
             </w:pPr>
           </w:p>
@@ -3717,8 +4581,12 @@
           <w:p>
             <w:pPr>
               <w:pStyle w:val="ListParagraph"/>
-              <w:ind w:left="0"/>
-            </w:pPr>
+              <w:spacing w:line="360" w:lineRule="auto"/>
+              <w:ind w:left="0"/>
+            </w:pPr>
+            <w:r>
+              <w:t>Yes</w:t>
+            </w:r>
           </w:p>
         </w:tc>
       </w:tr>
@@ -3730,6 +4598,7 @@
           <w:p>
             <w:pPr>
               <w:pStyle w:val="ListParagraph"/>
+              <w:spacing w:line="360" w:lineRule="auto"/>
               <w:ind w:left="0"/>
               <w:rPr>
                 <w:lang w:val="en-US"/>
@@ -3762,14 +4631,116 @@
           <w:p>
             <w:pPr>
               <w:pStyle w:val="ListParagraph"/>
-              <w:ind w:left="0"/>
-            </w:pPr>
+              <w:spacing w:line="360" w:lineRule="auto"/>
+              <w:ind w:left="0"/>
+            </w:pPr>
+            <w:r>
+              <w:t>Yes</w:t>
+            </w:r>
           </w:p>
         </w:tc>
       </w:tr>
     </w:tbl>
-    <w:p/>
-    <w:p/>
+    <w:p>
+      <w:pPr>
+        <w:spacing w:line="360" w:lineRule="auto"/>
+      </w:pPr>
+    </w:p>
+    <w:tbl>
+      <w:tblPr>
+        <w:tblStyle w:val="TableGrid"/>
+        <w:tblW w:w="8750" w:type="dxa"/>
+        <w:tblInd w:w="743" w:type="dxa"/>
+        <w:tblLook w:val="04A0" w:firstRow="1" w:lastRow="0" w:firstColumn="1" w:lastColumn="0" w:noHBand="0" w:noVBand="1"/>
+      </w:tblPr>
+      <w:tblGrid>
+        <w:gridCol w:w="8750"/>
+      </w:tblGrid>
+      <w:tr>
+        <w:trPr>
+          <w:trHeight w:val="1086"/>
+        </w:trPr>
+        <w:tc>
+          <w:tcPr>
+            <w:tcW w:w="8750" w:type="dxa"/>
+          </w:tcPr>
+          <w:p>
+            <w:pPr>
+              <w:spacing w:line="360" w:lineRule="auto"/>
+              <w:rPr>
+                <w:color w:val="auto"/>
+                <w:sz w:val="24"/>
+                <w:szCs w:val="24"/>
+              </w:rPr>
+            </w:pPr>
+            <w:r>
+              <w:tab/>
+            </w:r>
+            <w:r>
+              <w:rPr>
+                <w:color w:val="auto"/>
+                <w:sz w:val="24"/>
+                <w:szCs w:val="24"/>
+              </w:rPr>
+              <w:t>Comments:</w:t>
+            </w:r>
+          </w:p>
+        </w:tc>
+      </w:tr>
+    </w:tbl>
+    <w:p>
+      <w:pPr>
+        <w:spacing w:line="360" w:lineRule="auto"/>
+      </w:pPr>
+    </w:p>
+    <w:p>
+      <w:pPr>
+        <w:spacing w:line="360" w:lineRule="auto"/>
+        <w:rPr>
+          <w:b/>
+          <w:color w:val="auto"/>
+          <w:sz w:val="24"/>
+          <w:szCs w:val="24"/>
+          <w:lang w:val="en-CA"/>
+        </w:rPr>
+      </w:pPr>
+      <w:r>
+        <w:tab/>
+      </w:r>
+      <w:r>
+        <w:rPr>
+          <w:b/>
+          <w:color w:val="auto"/>
+          <w:sz w:val="24"/>
+          <w:szCs w:val="24"/>
+          <w:lang w:val="en-CA"/>
+        </w:rPr>
+        <w:t xml:space="preserve">Tested By: </w:t>
+      </w:r>
+    </w:p>
+    <w:p>
+      <w:pPr>
+        <w:spacing w:line="360" w:lineRule="auto"/>
+        <w:rPr>
+          <w:b/>
+          <w:color w:val="auto"/>
+          <w:sz w:val="24"/>
+          <w:szCs w:val="24"/>
+          <w:lang w:val="en-CA"/>
+        </w:rPr>
+      </w:pPr>
+      <w:r>
+        <w:rPr>
+          <w:b/>
+          <w:color w:val="auto"/>
+          <w:sz w:val="24"/>
+          <w:szCs w:val="24"/>
+          <w:lang w:val="en-CA"/>
+        </w:rPr>
+        <w:tab/>
+        <w:t>Date:</w:t>
+      </w:r>
+    </w:p>
     <w:sectPr>
       <w:pgSz w:w="12240" w:h="15840"/>
       <w:pgMar w:top="1440" w:right="1440" w:bottom="1440" w:left="1440" w:header="708" w:footer="708" w:gutter="0"/>
@@ -3872,6 +4843,208 @@
     </w:lvl>
   </w:abstractNum>
   <w:abstractNum w:abstractNumId="1" w15:restartNumberingAfterBreak="0">
+    <w:nsid w:val="0B6E33A7"/>
+    <w:multiLevelType w:val="hybridMultilevel"/>
+    <w:tmpl w:val="B4DC0ECE"/>
+    <w:lvl w:ilvl="0" w:tplc="79BEE2A0">
+      <w:start w:val="20"/>
+      <w:numFmt w:val="bullet"/>
+      <w:lvlText w:val=""/>
+      <w:lvlJc w:val="left"/>
+      <w:pPr>
+        <w:ind w:left="720" w:hanging="360"/>
+      </w:pPr>
+      <w:rPr>
+        <w:rFonts w:ascii="Symbol" w:eastAsiaTheme="minorHAnsi" w:hAnsi="Symbol" w:cstheme="minorBidi" w:hint="default"/>
+      </w:rPr>
+    </w:lvl>
+    <w:lvl w:ilvl="1" w:tplc="04090003" w:tentative="1">
+      <w:start w:val="1"/>
+      <w:numFmt w:val="bullet"/>
+      <w:lvlText w:val="o"/>
+      <w:lvlJc w:val="left"/>
+      <w:pPr>
+        <w:ind w:left="1440" w:hanging="360"/>
+      </w:pPr>
+      <w:rPr>
+        <w:rFonts w:ascii="Courier New" w:hAnsi="Courier New" w:cs="Courier New" w:hint="default"/>
+      </w:rPr>
+    </w:lvl>
+    <w:lvl w:ilvl="2" w:tplc="04090005" w:tentative="1">
+      <w:start w:val="1"/>
+      <w:numFmt w:val="bullet"/>
+      <w:lvlText w:val=""/>
+      <w:lvlJc w:val="left"/>
+      <w:pPr>
+        <w:ind w:left="2160" w:hanging="360"/>
+      </w:pPr>
+      <w:rPr>
+        <w:rFonts w:ascii="Wingdings" w:hAnsi="Wingdings" w:hint="default"/>
+      </w:rPr>
+    </w:lvl>
+    <w:lvl w:ilvl="3" w:tplc="04090001" w:tentative="1">
+      <w:start w:val="1"/>
+      <w:numFmt w:val="bullet"/>
+      <w:lvlText w:val=""/>
+      <w:lvlJc w:val="left"/>
+      <w:pPr>
+        <w:ind w:left="2880" w:hanging="360"/>
+      </w:pPr>
+      <w:rPr>
+        <w:rFonts w:ascii="Symbol" w:hAnsi="Symbol" w:hint="default"/>
+      </w:rPr>
+    </w:lvl>
+    <w:lvl w:ilvl="4" w:tplc="04090003" w:tentative="1">
+      <w:start w:val="1"/>
+      <w:numFmt w:val="bullet"/>
+      <w:lvlText w:val="o"/>
+      <w:lvlJc w:val="left"/>
+      <w:pPr>
+        <w:ind w:left="3600" w:hanging="360"/>
+      </w:pPr>
+      <w:rPr>
+        <w:rFonts w:ascii="Courier New" w:hAnsi="Courier New" w:cs="Courier New" w:hint="default"/>
+      </w:rPr>
+    </w:lvl>
+    <w:lvl w:ilvl="5" w:tplc="04090005" w:tentative="1">
+      <w:start w:val="1"/>
+      <w:numFmt w:val="bullet"/>
+      <w:lvlText w:val=""/>
+      <w:lvlJc w:val="left"/>
+      <w:pPr>
+        <w:ind w:left="4320" w:hanging="360"/>
+      </w:pPr>
+      <w:rPr>
+        <w:rFonts w:ascii="Wingdings" w:hAnsi="Wingdings" w:hint="default"/>
+      </w:rPr>
+    </w:lvl>
+    <w:lvl w:ilvl="6" w:tplc="04090001" w:tentative="1">
+      <w:start w:val="1"/>
+      <w:numFmt w:val="bullet"/>
+      <w:lvlText w:val=""/>
+      <w:lvlJc w:val="left"/>
+      <w:pPr>
+        <w:ind w:left="5040" w:hanging="360"/>
+      </w:pPr>
+      <w:rPr>
+        <w:rFonts w:ascii="Symbol" w:hAnsi="Symbol" w:hint="default"/>
+      </w:rPr>
+    </w:lvl>
+    <w:lvl w:ilvl="7" w:tplc="04090003" w:tentative="1">
+      <w:start w:val="1"/>
+      <w:numFmt w:val="bullet"/>
+      <w:lvlText w:val="o"/>
+      <w:lvlJc w:val="left"/>
+      <w:pPr>
+        <w:ind w:left="5760" w:hanging="360"/>
+      </w:pPr>
+      <w:rPr>
+        <w:rFonts w:ascii="Courier New" w:hAnsi="Courier New" w:cs="Courier New" w:hint="default"/>
+      </w:rPr>
+    </w:lvl>
+    <w:lvl w:ilvl="8" w:tplc="04090005" w:tentative="1">
+      <w:start w:val="1"/>
+      <w:numFmt w:val="bullet"/>
+      <w:lvlText w:val=""/>
+      <w:lvlJc w:val="left"/>
+      <w:pPr>
+        <w:ind w:left="6480" w:hanging="360"/>
+      </w:pPr>
+      <w:rPr>
+        <w:rFonts w:ascii="Wingdings" w:hAnsi="Wingdings" w:hint="default"/>
+      </w:rPr>
+    </w:lvl>
+  </w:abstractNum>
+  <w:abstractNum w:abstractNumId="2" w15:restartNumberingAfterBreak="0">
+    <w:nsid w:val="0E2719BC"/>
+    <w:multiLevelType w:val="hybridMultilevel"/>
+    <w:tmpl w:val="D2DAAC9A"/>
+    <w:lvl w:ilvl="0" w:tplc="64EE659E">
+      <w:start w:val="1"/>
+      <w:numFmt w:val="decimal"/>
+      <w:lvlText w:val="%1."/>
+      <w:lvlJc w:val="left"/>
+      <w:pPr>
+        <w:ind w:left="1800" w:hanging="360"/>
+      </w:pPr>
+      <w:rPr>
+        <w:rFonts w:hint="default"/>
+      </w:rPr>
+    </w:lvl>
+    <w:lvl w:ilvl="1" w:tplc="04090019" w:tentative="1">
+      <w:start w:val="1"/>
+      <w:numFmt w:val="lowerLetter"/>
+      <w:lvlText w:val="%2."/>
+      <w:lvlJc w:val="left"/>
+      <w:pPr>
+        <w:ind w:left="2520" w:hanging="360"/>
+      </w:pPr>
+    </w:lvl>
+    <w:lvl w:ilvl="2" w:tplc="0409001B" w:tentative="1">
+      <w:start w:val="1"/>
+      <w:numFmt w:val="lowerRoman"/>
+      <w:lvlText w:val="%3."/>
+      <w:lvlJc w:val="right"/>
+      <w:pPr>
+        <w:ind w:left="3240" w:hanging="180"/>
+      </w:pPr>
+    </w:lvl>
+    <w:lvl w:ilvl="3" w:tplc="0409000F" w:tentative="1">
+      <w:start w:val="1"/>
+      <w:numFmt w:val="decimal"/>
+      <w:lvlText w:val="%4."/>
+      <w:lvlJc w:val="left"/>
+      <w:pPr>
+        <w:ind w:left="3960" w:hanging="360"/>
+      </w:pPr>
+    </w:lvl>
+    <w:lvl w:ilvl="4" w:tplc="04090019" w:tentative="1">
+      <w:start w:val="1"/>
+      <w:numFmt w:val="lowerLetter"/>
+      <w:lvlText w:val="%5."/>
+      <w:lvlJc w:val="left"/>
+      <w:pPr>
+        <w:ind w:left="4680" w:hanging="360"/>
+      </w:pPr>
+    </w:lvl>
+    <w:lvl w:ilvl="5" w:tplc="0409001B" w:tentative="1">
+      <w:start w:val="1"/>
+      <w:numFmt w:val="lowerRoman"/>
+      <w:lvlText w:val="%6."/>
+      <w:lvlJc w:val="right"/>
+      <w:pPr>
+        <w:ind w:left="5400" w:hanging="180"/>
+      </w:pPr>
+    </w:lvl>
+    <w:lvl w:ilvl="6" w:tplc="0409000F" w:tentative="1">
+      <w:start w:val="1"/>
+      <w:numFmt w:val="decimal"/>
+      <w:lvlText w:val="%7."/>
+      <w:lvlJc w:val="left"/>
+      <w:pPr>
+        <w:ind w:left="6120" w:hanging="360"/>
+      </w:pPr>
+    </w:lvl>
+    <w:lvl w:ilvl="7" w:tplc="04090019" w:tentative="1">
+      <w:start w:val="1"/>
+      <w:numFmt w:val="lowerLetter"/>
+      <w:lvlText w:val="%8."/>
+      <w:lvlJc w:val="left"/>
+      <w:pPr>
+        <w:ind w:left="6840" w:hanging="360"/>
+      </w:pPr>
+    </w:lvl>
+    <w:lvl w:ilvl="8" w:tplc="0409001B" w:tentative="1">
+      <w:start w:val="1"/>
+      <w:numFmt w:val="lowerRoman"/>
+      <w:lvlText w:val="%9."/>
+      <w:lvlJc w:val="right"/>
+      <w:pPr>
+        <w:ind w:left="7560" w:hanging="180"/>
+      </w:pPr>
+    </w:lvl>
+  </w:abstractNum>
+  <w:abstractNum w:abstractNumId="3" w15:restartNumberingAfterBreak="0">
     <w:nsid w:val="0F387ED6"/>
     <w:multiLevelType w:val="hybridMultilevel"/>
     <w:tmpl w:val="A036A766"/>
@@ -3960,7 +5133,7 @@
       </w:pPr>
     </w:lvl>
   </w:abstractNum>
-  <w:abstractNum w:abstractNumId="2" w15:restartNumberingAfterBreak="0">
+  <w:abstractNum w:abstractNumId="4" w15:restartNumberingAfterBreak="0">
     <w:nsid w:val="10815012"/>
     <w:multiLevelType w:val="hybridMultilevel"/>
     <w:tmpl w:val="A036A766"/>
@@ -4049,7 +5222,7 @@
       </w:pPr>
     </w:lvl>
   </w:abstractNum>
-  <w:abstractNum w:abstractNumId="3" w15:restartNumberingAfterBreak="0">
+  <w:abstractNum w:abstractNumId="5" w15:restartNumberingAfterBreak="0">
     <w:nsid w:val="123115C7"/>
     <w:multiLevelType w:val="hybridMultilevel"/>
     <w:tmpl w:val="3672060A"/>
@@ -4138,7 +5311,7 @@
       </w:pPr>
     </w:lvl>
   </w:abstractNum>
-  <w:abstractNum w:abstractNumId="4" w15:restartNumberingAfterBreak="0">
+  <w:abstractNum w:abstractNumId="6" w15:restartNumberingAfterBreak="0">
     <w:nsid w:val="18F228E1"/>
     <w:multiLevelType w:val="hybridMultilevel"/>
     <w:tmpl w:val="D2DAAC9A"/>
@@ -4227,7 +5400,7 @@
       </w:pPr>
     </w:lvl>
   </w:abstractNum>
-  <w:abstractNum w:abstractNumId="5" w15:restartNumberingAfterBreak="0">
+  <w:abstractNum w:abstractNumId="7" w15:restartNumberingAfterBreak="0">
     <w:nsid w:val="1CEC4795"/>
     <w:multiLevelType w:val="hybridMultilevel"/>
     <w:tmpl w:val="CF5C8188"/>
@@ -4316,7 +5489,7 @@
       </w:pPr>
     </w:lvl>
   </w:abstractNum>
-  <w:abstractNum w:abstractNumId="6" w15:restartNumberingAfterBreak="0">
+  <w:abstractNum w:abstractNumId="8" w15:restartNumberingAfterBreak="0">
     <w:nsid w:val="1E222638"/>
     <w:multiLevelType w:val="hybridMultilevel"/>
     <w:tmpl w:val="75501742"/>
@@ -4405,7 +5578,7 @@
       </w:pPr>
     </w:lvl>
   </w:abstractNum>
-  <w:abstractNum w:abstractNumId="7" w15:restartNumberingAfterBreak="0">
+  <w:abstractNum w:abstractNumId="9" w15:restartNumberingAfterBreak="0">
     <w:nsid w:val="1FFD6C63"/>
     <w:multiLevelType w:val="hybridMultilevel"/>
     <w:tmpl w:val="37204868"/>
@@ -4494,7 +5667,7 @@
       </w:pPr>
     </w:lvl>
   </w:abstractNum>
-  <w:abstractNum w:abstractNumId="8" w15:restartNumberingAfterBreak="0">
+  <w:abstractNum w:abstractNumId="10" w15:restartNumberingAfterBreak="0">
     <w:nsid w:val="20C26B1F"/>
     <w:multiLevelType w:val="hybridMultilevel"/>
     <w:tmpl w:val="37AC3D90"/>
@@ -4583,7 +5756,7 @@
       </w:pPr>
     </w:lvl>
   </w:abstractNum>
-  <w:abstractNum w:abstractNumId="9" w15:restartNumberingAfterBreak="0">
+  <w:abstractNum w:abstractNumId="11" w15:restartNumberingAfterBreak="0">
     <w:nsid w:val="29FF66EE"/>
     <w:multiLevelType w:val="hybridMultilevel"/>
     <w:tmpl w:val="D2DAAC9A"/>
@@ -4672,7 +5845,7 @@
       </w:pPr>
     </w:lvl>
   </w:abstractNum>
-  <w:abstractNum w:abstractNumId="10" w15:restartNumberingAfterBreak="0">
+  <w:abstractNum w:abstractNumId="12" w15:restartNumberingAfterBreak="0">
     <w:nsid w:val="31DE4B73"/>
     <w:multiLevelType w:val="hybridMultilevel"/>
     <w:tmpl w:val="37204868"/>
@@ -4761,7 +5934,7 @@
       </w:pPr>
     </w:lvl>
   </w:abstractNum>
-  <w:abstractNum w:abstractNumId="11" w15:restartNumberingAfterBreak="0">
+  <w:abstractNum w:abstractNumId="13" w15:restartNumberingAfterBreak="0">
     <w:nsid w:val="359E2ADC"/>
     <w:multiLevelType w:val="hybridMultilevel"/>
     <w:tmpl w:val="D2DAAC9A"/>
@@ -4850,7 +6023,96 @@
       </w:pPr>
     </w:lvl>
   </w:abstractNum>
-  <w:abstractNum w:abstractNumId="12" w15:restartNumberingAfterBreak="0">
+  <w:abstractNum w:abstractNumId="14" w15:restartNumberingAfterBreak="0">
+    <w:nsid w:val="3D604FBE"/>
+    <w:multiLevelType w:val="hybridMultilevel"/>
+    <w:tmpl w:val="CF5C8188"/>
+    <w:lvl w:ilvl="0" w:tplc="E71E1D7E">
+      <w:start w:val="1"/>
+      <w:numFmt w:val="decimal"/>
+      <w:lvlText w:val="%1."/>
+      <w:lvlJc w:val="left"/>
+      <w:pPr>
+        <w:ind w:left="1800" w:hanging="360"/>
+      </w:pPr>
+      <w:rPr>
+        <w:rFonts w:hint="default"/>
+      </w:rPr>
+    </w:lvl>
+    <w:lvl w:ilvl="1" w:tplc="04090019" w:tentative="1">
+      <w:start w:val="1"/>
+      <w:numFmt w:val="lowerLetter"/>
+      <w:lvlText w:val="%2."/>
+      <w:lvlJc w:val="left"/>
+      <w:pPr>
+        <w:ind w:left="2520" w:hanging="360"/>
+      </w:pPr>
+    </w:lvl>
+    <w:lvl w:ilvl="2" w:tplc="0409001B" w:tentative="1">
+      <w:start w:val="1"/>
+      <w:numFmt w:val="lowerRoman"/>
+      <w:lvlText w:val="%3."/>
+      <w:lvlJc w:val="right"/>
+      <w:pPr>
+        <w:ind w:left="3240" w:hanging="180"/>
+      </w:pPr>
+    </w:lvl>
+    <w:lvl w:ilvl="3" w:tplc="0409000F" w:tentative="1">
+      <w:start w:val="1"/>
+      <w:numFmt w:val="decimal"/>
+      <w:lvlText w:val="%4."/>
+      <w:lvlJc w:val="left"/>
+      <w:pPr>
+        <w:ind w:left="3960" w:hanging="360"/>
+      </w:pPr>
+    </w:lvl>
+    <w:lvl w:ilvl="4" w:tplc="04090019" w:tentative="1">
+      <w:start w:val="1"/>
+      <w:numFmt w:val="lowerLetter"/>
+      <w:lvlText w:val="%5."/>
+      <w:lvlJc w:val="left"/>
+      <w:pPr>
+        <w:ind w:left="4680" w:hanging="360"/>
+      </w:pPr>
+    </w:lvl>
+    <w:lvl w:ilvl="5" w:tplc="0409001B" w:tentative="1">
+      <w:start w:val="1"/>
+      <w:numFmt w:val="lowerRoman"/>
+      <w:lvlText w:val="%6."/>
+      <w:lvlJc w:val="right"/>
+      <w:pPr>
+        <w:ind w:left="5400" w:hanging="180"/>
+      </w:pPr>
+    </w:lvl>
+    <w:lvl w:ilvl="6" w:tplc="0409000F" w:tentative="1">
+      <w:start w:val="1"/>
+      <w:numFmt w:val="decimal"/>
+      <w:lvlText w:val="%7."/>
+      <w:lvlJc w:val="left"/>
+      <w:pPr>
+        <w:ind w:left="6120" w:hanging="360"/>
+      </w:pPr>
+    </w:lvl>
+    <w:lvl w:ilvl="7" w:tplc="04090019" w:tentative="1">
+      <w:start w:val="1"/>
+      <w:numFmt w:val="lowerLetter"/>
+      <w:lvlText w:val="%8."/>
+      <w:lvlJc w:val="left"/>
+      <w:pPr>
+        <w:ind w:left="6840" w:hanging="360"/>
+      </w:pPr>
+    </w:lvl>
+    <w:lvl w:ilvl="8" w:tplc="0409001B" w:tentative="1">
+      <w:start w:val="1"/>
+      <w:numFmt w:val="lowerRoman"/>
+      <w:lvlText w:val="%9."/>
+      <w:lvlJc w:val="right"/>
+      <w:pPr>
+        <w:ind w:left="7560" w:hanging="180"/>
+      </w:pPr>
+    </w:lvl>
+  </w:abstractNum>
+  <w:abstractNum w:abstractNumId="15" w15:restartNumberingAfterBreak="0">
     <w:nsid w:val="3DE546BE"/>
     <w:multiLevelType w:val="hybridMultilevel"/>
     <w:tmpl w:val="A036A766"/>
@@ -4939,7 +6201,7 @@
       </w:pPr>
     </w:lvl>
   </w:abstractNum>
-  <w:abstractNum w:abstractNumId="13" w15:restartNumberingAfterBreak="0">
+  <w:abstractNum w:abstractNumId="16" w15:restartNumberingAfterBreak="0">
     <w:nsid w:val="40F82079"/>
     <w:multiLevelType w:val="hybridMultilevel"/>
     <w:tmpl w:val="75280A24"/>
@@ -5052,7 +6314,96 @@
       </w:rPr>
     </w:lvl>
   </w:abstractNum>
-  <w:abstractNum w:abstractNumId="14" w15:restartNumberingAfterBreak="0">
+  <w:abstractNum w:abstractNumId="17" w15:restartNumberingAfterBreak="0">
+    <w:nsid w:val="450104F7"/>
+    <w:multiLevelType w:val="hybridMultilevel"/>
+    <w:tmpl w:val="37204868"/>
+    <w:lvl w:ilvl="0" w:tplc="357417D2">
+      <w:start w:val="1"/>
+      <w:numFmt w:val="decimal"/>
+      <w:lvlText w:val="%1."/>
+      <w:lvlJc w:val="left"/>
+      <w:pPr>
+        <w:ind w:left="1800" w:hanging="360"/>
+      </w:pPr>
+      <w:rPr>
+        <w:rFonts w:hint="default"/>
+      </w:rPr>
+    </w:lvl>
+    <w:lvl w:ilvl="1" w:tplc="04090019" w:tentative="1">
+      <w:start w:val="1"/>
+      <w:numFmt w:val="lowerLetter"/>
+      <w:lvlText w:val="%2."/>
+      <w:lvlJc w:val="left"/>
+      <w:pPr>
+        <w:ind w:left="2520" w:hanging="360"/>
+      </w:pPr>
+    </w:lvl>
+    <w:lvl w:ilvl="2" w:tplc="0409001B" w:tentative="1">
+      <w:start w:val="1"/>
+      <w:numFmt w:val="lowerRoman"/>
+      <w:lvlText w:val="%3."/>
+      <w:lvlJc w:val="right"/>
+      <w:pPr>
+        <w:ind w:left="3240" w:hanging="180"/>
+      </w:pPr>
+    </w:lvl>
+    <w:lvl w:ilvl="3" w:tplc="0409000F" w:tentative="1">
+      <w:start w:val="1"/>
+      <w:numFmt w:val="decimal"/>
+      <w:lvlText w:val="%4."/>
+      <w:lvlJc w:val="left"/>
+      <w:pPr>
+        <w:ind w:left="3960" w:hanging="360"/>
+      </w:pPr>
+    </w:lvl>
+    <w:lvl w:ilvl="4" w:tplc="04090019" w:tentative="1">
+      <w:start w:val="1"/>
+      <w:numFmt w:val="lowerLetter"/>
+      <w:lvlText w:val="%5."/>
+      <w:lvlJc w:val="left"/>
+      <w:pPr>
+        <w:ind w:left="4680" w:hanging="360"/>
+      </w:pPr>
+    </w:lvl>
+    <w:lvl w:ilvl="5" w:tplc="0409001B" w:tentative="1">
+      <w:start w:val="1"/>
+      <w:numFmt w:val="lowerRoman"/>
+      <w:lvlText w:val="%6."/>
+      <w:lvlJc w:val="right"/>
+      <w:pPr>
+        <w:ind w:left="5400" w:hanging="180"/>
+      </w:pPr>
+    </w:lvl>
+    <w:lvl w:ilvl="6" w:tplc="0409000F" w:tentative="1">
+      <w:start w:val="1"/>
+      <w:numFmt w:val="decimal"/>
+      <w:lvlText w:val="%7."/>
+      <w:lvlJc w:val="left"/>
+      <w:pPr>
+        <w:ind w:left="6120" w:hanging="360"/>
+      </w:pPr>
+    </w:lvl>
+    <w:lvl w:ilvl="7" w:tplc="04090019" w:tentative="1">
+      <w:start w:val="1"/>
+      <w:numFmt w:val="lowerLetter"/>
+      <w:lvlText w:val="%8."/>
+      <w:lvlJc w:val="left"/>
+      <w:pPr>
+        <w:ind w:left="6840" w:hanging="360"/>
+      </w:pPr>
+    </w:lvl>
+    <w:lvl w:ilvl="8" w:tplc="0409001B" w:tentative="1">
+      <w:start w:val="1"/>
+      <w:numFmt w:val="lowerRoman"/>
+      <w:lvlText w:val="%9."/>
+      <w:lvlJc w:val="right"/>
+      <w:pPr>
+        <w:ind w:left="7560" w:hanging="180"/>
+      </w:pPr>
+    </w:lvl>
+  </w:abstractNum>
+  <w:abstractNum w:abstractNumId="18" w15:restartNumberingAfterBreak="0">
     <w:nsid w:val="4B147B47"/>
     <w:multiLevelType w:val="hybridMultilevel"/>
     <w:tmpl w:val="A036A766"/>
@@ -5141,7 +6492,7 @@
       </w:pPr>
     </w:lvl>
   </w:abstractNum>
-  <w:abstractNum w:abstractNumId="15" w15:restartNumberingAfterBreak="0">
+  <w:abstractNum w:abstractNumId="19" w15:restartNumberingAfterBreak="0">
     <w:nsid w:val="4FF3677A"/>
     <w:multiLevelType w:val="hybridMultilevel"/>
     <w:tmpl w:val="3672060A"/>
@@ -5230,7 +6581,7 @@
       </w:pPr>
     </w:lvl>
   </w:abstractNum>
-  <w:abstractNum w:abstractNumId="16" w15:restartNumberingAfterBreak="0">
+  <w:abstractNum w:abstractNumId="20" w15:restartNumberingAfterBreak="0">
     <w:nsid w:val="55E630DB"/>
     <w:multiLevelType w:val="hybridMultilevel"/>
     <w:tmpl w:val="8A78AD5C"/>
@@ -5319,7 +6670,7 @@
       </w:pPr>
     </w:lvl>
   </w:abstractNum>
-  <w:abstractNum w:abstractNumId="17" w15:restartNumberingAfterBreak="0">
+  <w:abstractNum w:abstractNumId="21" w15:restartNumberingAfterBreak="0">
     <w:nsid w:val="63020030"/>
     <w:multiLevelType w:val="hybridMultilevel"/>
     <w:tmpl w:val="33E40B56"/>
@@ -5409,7 +6760,7 @@
       </w:pPr>
     </w:lvl>
   </w:abstractNum>
-  <w:abstractNum w:abstractNumId="18" w15:restartNumberingAfterBreak="0">
+  <w:abstractNum w:abstractNumId="22" w15:restartNumberingAfterBreak="0">
     <w:nsid w:val="66D95E50"/>
     <w:multiLevelType w:val="hybridMultilevel"/>
     <w:tmpl w:val="37204868"/>
@@ -5498,7 +6849,96 @@
       </w:pPr>
     </w:lvl>
   </w:abstractNum>
-  <w:abstractNum w:abstractNumId="19" w15:restartNumberingAfterBreak="0">
+  <w:abstractNum w:abstractNumId="23" w15:restartNumberingAfterBreak="0">
+    <w:nsid w:val="75103FD7"/>
+    <w:multiLevelType w:val="hybridMultilevel"/>
+    <w:tmpl w:val="8A78AD5C"/>
+    <w:lvl w:ilvl="0" w:tplc="305C7E4C">
+      <w:start w:val="1"/>
+      <w:numFmt w:val="decimal"/>
+      <w:lvlText w:val="%1."/>
+      <w:lvlJc w:val="left"/>
+      <w:pPr>
+        <w:ind w:left="1800" w:hanging="360"/>
+      </w:pPr>
+      <w:rPr>
+        <w:rFonts w:hint="default"/>
+      </w:rPr>
+    </w:lvl>
+    <w:lvl w:ilvl="1" w:tplc="04090019" w:tentative="1">
+      <w:start w:val="1"/>
+      <w:numFmt w:val="lowerLetter"/>
+      <w:lvlText w:val="%2."/>
+      <w:lvlJc w:val="left"/>
+      <w:pPr>
+        <w:ind w:left="2520" w:hanging="360"/>
+      </w:pPr>
+    </w:lvl>
+    <w:lvl w:ilvl="2" w:tplc="0409001B" w:tentative="1">
+      <w:start w:val="1"/>
+      <w:numFmt w:val="lowerRoman"/>
+      <w:lvlText w:val="%3."/>
+      <w:lvlJc w:val="right"/>
+      <w:pPr>
+        <w:ind w:left="3240" w:hanging="180"/>
+      </w:pPr>
+    </w:lvl>
+    <w:lvl w:ilvl="3" w:tplc="0409000F" w:tentative="1">
+      <w:start w:val="1"/>
+      <w:numFmt w:val="decimal"/>
+      <w:lvlText w:val="%4."/>
+      <w:lvlJc w:val="left"/>
+      <w:pPr>
+        <w:ind w:left="3960" w:hanging="360"/>
+      </w:pPr>
+    </w:lvl>
+    <w:lvl w:ilvl="4" w:tplc="04090019" w:tentative="1">
+      <w:start w:val="1"/>
+      <w:numFmt w:val="lowerLetter"/>
+      <w:lvlText w:val="%5."/>
+      <w:lvlJc w:val="left"/>
+      <w:pPr>
+        <w:ind w:left="4680" w:hanging="360"/>
+      </w:pPr>
+    </w:lvl>
+    <w:lvl w:ilvl="5" w:tplc="0409001B" w:tentative="1">
+      <w:start w:val="1"/>
+      <w:numFmt w:val="lowerRoman"/>
+      <w:lvlText w:val="%6."/>
+      <w:lvlJc w:val="right"/>
+      <w:pPr>
+        <w:ind w:left="5400" w:hanging="180"/>
+      </w:pPr>
+    </w:lvl>
+    <w:lvl w:ilvl="6" w:tplc="0409000F" w:tentative="1">
+      <w:start w:val="1"/>
+      <w:numFmt w:val="decimal"/>
+      <w:lvlText w:val="%7."/>
+      <w:lvlJc w:val="left"/>
+      <w:pPr>
+        <w:ind w:left="6120" w:hanging="360"/>
+      </w:pPr>
+    </w:lvl>
+    <w:lvl w:ilvl="7" w:tplc="04090019" w:tentative="1">
+      <w:start w:val="1"/>
+      <w:numFmt w:val="lowerLetter"/>
+      <w:lvlText w:val="%8."/>
+      <w:lvlJc w:val="left"/>
+      <w:pPr>
+        <w:ind w:left="6840" w:hanging="360"/>
+      </w:pPr>
+    </w:lvl>
+    <w:lvl w:ilvl="8" w:tplc="0409001B" w:tentative="1">
+      <w:start w:val="1"/>
+      <w:numFmt w:val="lowerRoman"/>
+      <w:lvlText w:val="%9."/>
+      <w:lvlJc w:val="right"/>
+      <w:pPr>
+        <w:ind w:left="7560" w:hanging="180"/>
+      </w:pPr>
+    </w:lvl>
+  </w:abstractNum>
+  <w:abstractNum w:abstractNumId="24" w15:restartNumberingAfterBreak="0">
     <w:nsid w:val="78634A53"/>
     <w:multiLevelType w:val="hybridMultilevel"/>
     <w:tmpl w:val="D2DAAC9A"/>
@@ -5587,7 +7027,7 @@
       </w:pPr>
     </w:lvl>
   </w:abstractNum>
-  <w:abstractNum w:abstractNumId="20" w15:restartNumberingAfterBreak="0">
+  <w:abstractNum w:abstractNumId="25" w15:restartNumberingAfterBreak="0">
     <w:nsid w:val="7F693833"/>
     <w:multiLevelType w:val="hybridMultilevel"/>
     <w:tmpl w:val="37204868"/>
@@ -5677,67 +7117,82 @@
     </w:lvl>
   </w:abstractNum>
   <w:num w:numId="1">
-    <w:abstractNumId w:val="13"/>
+    <w:abstractNumId w:val="16"/>
   </w:num>
   <w:num w:numId="2">
-    <w:abstractNumId w:val="12"/>
+    <w:abstractNumId w:val="15"/>
   </w:num>
   <w:num w:numId="3">
     <w:abstractNumId w:val="0"/>
   </w:num>
   <w:num w:numId="4">
+    <w:abstractNumId w:val="25"/>
+  </w:num>
+  <w:num w:numId="5">
+    <w:abstractNumId w:val="11"/>
+  </w:num>
+  <w:num w:numId="6">
+    <w:abstractNumId w:val="7"/>
+  </w:num>
+  <w:num w:numId="7">
+    <w:abstractNumId w:val="5"/>
+  </w:num>
+  <w:num w:numId="8">
+    <w:abstractNumId w:val="8"/>
+  </w:num>
+  <w:num w:numId="9">
+    <w:abstractNumId w:val="10"/>
+  </w:num>
+  <w:num w:numId="10">
+    <w:abstractNumId w:val="21"/>
+  </w:num>
+  <w:num w:numId="11">
+    <w:abstractNumId w:val="4"/>
+  </w:num>
+  <w:num w:numId="12">
+    <w:abstractNumId w:val="3"/>
+  </w:num>
+  <w:num w:numId="13">
+    <w:abstractNumId w:val="18"/>
+  </w:num>
+  <w:num w:numId="14">
     <w:abstractNumId w:val="20"/>
   </w:num>
-  <w:num w:numId="5">
+  <w:num w:numId="15">
     <w:abstractNumId w:val="9"/>
   </w:num>
-  <w:num w:numId="6">
-    <w:abstractNumId w:val="5"/>
+  <w:num w:numId="16">
+    <w:abstractNumId w:val="22"/>
   </w:num>
-  <w:num w:numId="7">
-    <w:abstractNumId w:val="3"/>
+  <w:num w:numId="17">
+    <w:abstractNumId w:val="12"/>
   </w:num>
-  <w:num w:numId="8">
+  <w:num w:numId="18">
     <w:abstractNumId w:val="6"/>
   </w:num>
-  <w:num w:numId="9">
-    <w:abstractNumId w:val="8"/>
+  <w:num w:numId="19">
+    <w:abstractNumId w:val="13"/>
   </w:num>
-  <w:num w:numId="10">
+  <w:num w:numId="20">
+    <w:abstractNumId w:val="24"/>
+  </w:num>
+  <w:num w:numId="21">
+    <w:abstractNumId w:val="19"/>
+  </w:num>
+  <w:num w:numId="22">
+    <w:abstractNumId w:val="1"/>
+  </w:num>
+  <w:num w:numId="23">
+    <w:abstractNumId w:val="23"/>
+  </w:num>
+  <w:num w:numId="24">
     <w:abstractNumId w:val="17"/>
   </w:num>
-  <w:num w:numId="11">
+  <w:num w:numId="25">
     <w:abstractNumId w:val="2"/>
   </w:num>
-  <w:num w:numId="12">
-    <w:abstractNumId w:val="1"/>
-  </w:num>
-  <w:num w:numId="13">
+  <w:num w:numId="26">
     <w:abstractNumId w:val="14"/>
-  </w:num>
-  <w:num w:numId="14">
-    <w:abstractNumId w:val="16"/>
-  </w:num>
-  <w:num w:numId="15">
-    <w:abstractNumId w:val="7"/>
-  </w:num>
-  <w:num w:numId="16">
-    <w:abstractNumId w:val="18"/>
-  </w:num>
-  <w:num w:numId="17">
-    <w:abstractNumId w:val="10"/>
-  </w:num>
-  <w:num w:numId="18">
-    <w:abstractNumId w:val="4"/>
-  </w:num>
-  <w:num w:numId="19">
-    <w:abstractNumId w:val="11"/>
-  </w:num>
-  <w:num w:numId="20">
-    <w:abstractNumId w:val="19"/>
-  </w:num>
-  <w:num w:numId="21">
-    <w:abstractNumId w:val="15"/>
   </w:num>
 </w:numbering>
 </file>

</xml_diff>

<commit_message>
Final Testing Plan Results
</commit_message>
<xml_diff>
--- a/Documentation/Commissioning Documents/CCUGUI Commisioning Plan .docx
+++ b/Documentation/Commissioning Documents/CCUGUI Commisioning Plan .docx
@@ -2032,15 +2032,7 @@
               <w:ind w:left="0"/>
             </w:pPr>
             <w:r>
-              <w:t xml:space="preserve">The user can control the Home Temperature settings from this interface. The user </w:t>
-            </w:r>
-            <w:proofErr w:type="spellStart"/>
-            <w:r>
-              <w:t>can</w:t>
-            </w:r>
-            <w:proofErr w:type="spellEnd"/>
-            <w:r>
-              <w:t xml:space="preserve"> also switch between heating and cooling </w:t>
+              <w:t xml:space="preserve">The user can control the Home Temperature settings from this interface. The user can also switch between heating and cooling </w:t>
             </w:r>
             <w:r>
               <w:lastRenderedPageBreak/>
@@ -2241,8 +2233,6 @@
               <w:spacing w:line="360" w:lineRule="auto"/>
               <w:ind w:left="0"/>
             </w:pPr>
-            <w:bookmarkStart w:id="0" w:name="_GoBack"/>
-            <w:bookmarkEnd w:id="0"/>
           </w:p>
         </w:tc>
       </w:tr>
@@ -4646,6 +4636,191 @@
         <w:spacing w:line="360" w:lineRule="auto"/>
       </w:pPr>
     </w:p>
+    <w:p>
+      <w:pPr>
+        <w:pStyle w:val="ListParagraph"/>
+        <w:spacing w:line="360" w:lineRule="auto"/>
+        <w:ind w:left="1080"/>
+        <w:rPr>
+          <w:b/>
+        </w:rPr>
+      </w:pPr>
+    </w:p>
+    <w:p>
+      <w:pPr>
+        <w:pStyle w:val="ListParagraph"/>
+        <w:spacing w:line="360" w:lineRule="auto"/>
+        <w:ind w:left="1080"/>
+        <w:rPr>
+          <w:b/>
+        </w:rPr>
+      </w:pPr>
+    </w:p>
+    <w:p>
+      <w:pPr>
+        <w:pStyle w:val="ListParagraph"/>
+        <w:spacing w:line="360" w:lineRule="auto"/>
+        <w:ind w:left="1080"/>
+        <w:rPr>
+          <w:b/>
+        </w:rPr>
+      </w:pPr>
+    </w:p>
+    <w:p>
+      <w:pPr>
+        <w:pStyle w:val="ListParagraph"/>
+        <w:spacing w:line="360" w:lineRule="auto"/>
+        <w:ind w:left="1080"/>
+        <w:rPr>
+          <w:b/>
+        </w:rPr>
+      </w:pPr>
+    </w:p>
+    <w:p>
+      <w:pPr>
+        <w:pStyle w:val="ListParagraph"/>
+        <w:spacing w:line="360" w:lineRule="auto"/>
+        <w:ind w:left="1080"/>
+        <w:rPr>
+          <w:b/>
+        </w:rPr>
+      </w:pPr>
+    </w:p>
+    <w:p>
+      <w:pPr>
+        <w:pStyle w:val="ListParagraph"/>
+        <w:spacing w:line="360" w:lineRule="auto"/>
+        <w:ind w:left="1080"/>
+        <w:rPr>
+          <w:b/>
+        </w:rPr>
+      </w:pPr>
+    </w:p>
+    <w:p>
+      <w:pPr>
+        <w:pStyle w:val="ListParagraph"/>
+        <w:spacing w:line="360" w:lineRule="auto"/>
+        <w:ind w:left="1080"/>
+        <w:rPr>
+          <w:b/>
+        </w:rPr>
+      </w:pPr>
+      <w:r>
+        <w:rPr>
+          <w:b/>
+        </w:rPr>
+        <w:lastRenderedPageBreak/>
+        <w:t>Scheduling Test Scenario:</w:t>
+      </w:r>
+    </w:p>
+    <w:p>
+      <w:pPr>
+        <w:pStyle w:val="ListParagraph"/>
+        <w:spacing w:line="360" w:lineRule="auto"/>
+        <w:ind w:left="1080"/>
+      </w:pPr>
+      <w:r>
+        <w:tab/>
+        <w:t>Start from 4:00 a.m.</w:t>
+      </w:r>
+    </w:p>
+    <w:p>
+      <w:pPr>
+        <w:pStyle w:val="ListParagraph"/>
+        <w:spacing w:line="360" w:lineRule="auto"/>
+        <w:ind w:left="1080"/>
+      </w:pPr>
+      <w:r>
+        <w:tab/>
+        <w:t>End at 4:00 p.m.</w:t>
+      </w:r>
+    </w:p>
+    <w:p>
+      <w:pPr>
+        <w:pStyle w:val="ListParagraph"/>
+        <w:spacing w:line="360" w:lineRule="auto"/>
+        <w:ind w:left="1080"/>
+      </w:pPr>
+      <w:r>
+        <w:tab/>
+        <w:t>3kWh load at 0.6kW charging point: Approximate Charging Time: 5 hours</w:t>
+      </w:r>
+    </w:p>
+    <w:p>
+      <w:pPr>
+        <w:pStyle w:val="ListParagraph"/>
+        <w:spacing w:line="360" w:lineRule="auto"/>
+        <w:ind w:left="1080"/>
+        <w:rPr>
+          <w:b/>
+        </w:rPr>
+      </w:pPr>
+      <w:r>
+        <w:rPr>
+          <w:b/>
+        </w:rPr>
+        <w:tab/>
+        <w:t>Results:</w:t>
+      </w:r>
+      <w:r>
+        <w:rPr>
+          <w:b/>
+        </w:rPr>
+        <w:tab/>
+      </w:r>
+    </w:p>
+    <w:p>
+      <w:pPr>
+        <w:spacing w:line="360" w:lineRule="auto"/>
+        <w:jc w:val="center"/>
+      </w:pPr>
+      <w:r>
+        <w:rPr>
+          <w:noProof/>
+        </w:rPr>
+        <w:drawing>
+          <wp:inline distT="0" distB="0" distL="0" distR="0" wp14:anchorId="7756D88E" wp14:editId="32BE84EC">
+            <wp:extent cx="6057900" cy="2914015"/>
+            <wp:effectExtent l="0" t="0" r="0" b="0"/>
+            <wp:docPr id="7" name="Picture 7"/>
+            <wp:cNvGraphicFramePr>
+              <a:graphicFrameLocks xmlns:a="http://schemas.openxmlformats.org/drawingml/2006/main" noChangeAspect="1"/>
+            </wp:cNvGraphicFramePr>
+            <a:graphic xmlns:a="http://schemas.openxmlformats.org/drawingml/2006/main">
+              <a:graphicData uri="http://schemas.openxmlformats.org/drawingml/2006/picture">
+                <pic:pic xmlns:pic="http://schemas.openxmlformats.org/drawingml/2006/picture">
+                  <pic:nvPicPr>
+                    <pic:cNvPr id="7" name="Scheduling.jpg"/>
+                    <pic:cNvPicPr/>
+                  </pic:nvPicPr>
+                  <pic:blipFill>
+                    <a:blip r:embed="rId12" cstate="print">
+                      <a:extLst>
+                        <a:ext uri="{28A0092B-C50C-407E-A947-70E740481C1C}">
+                          <a14:useLocalDpi xmlns:a14="http://schemas.microsoft.com/office/drawing/2010/main" val="0"/>
+                        </a:ext>
+                      </a:extLst>
+                    </a:blip>
+                    <a:stretch>
+                      <a:fillRect/>
+                    </a:stretch>
+                  </pic:blipFill>
+                  <pic:spPr>
+                    <a:xfrm>
+                      <a:off x="0" y="0"/>
+                      <a:ext cx="6057900" cy="2914015"/>
+                    </a:xfrm>
+                    <a:prstGeom prst="rect">
+                      <a:avLst/>
+                    </a:prstGeom>
+                  </pic:spPr>
+                </pic:pic>
+              </a:graphicData>
+            </a:graphic>
+          </wp:inline>
+        </w:drawing>
+      </w:r>
+    </w:p>
     <w:tbl>
       <w:tblPr>
         <w:tblStyle w:val="TableGrid"/>
@@ -4674,15 +4849,42 @@
               </w:rPr>
             </w:pPr>
             <w:r>
-              <w:tab/>
-            </w:r>
-            <w:r>
-              <w:rPr>
+              <w:rPr>
+                <w:b/>
                 <w:color w:val="auto"/>
                 <w:sz w:val="24"/>
                 <w:szCs w:val="24"/>
               </w:rPr>
               <w:t>Comments:</w:t>
+            </w:r>
+            <w:r>
+              <w:rPr>
+                <w:color w:val="auto"/>
+                <w:sz w:val="24"/>
+                <w:szCs w:val="24"/>
+              </w:rPr>
+              <w:t xml:space="preserve"> We expected the charging to start in the off-peak hours between 4:00am and 6:00am and then stop during the on-peak hours till 11:00am to resume charging till completion before 4:00p.m. Results was as expected. </w:t>
+            </w:r>
+          </w:p>
+          <w:p>
+            <w:pPr>
+              <w:spacing w:line="360" w:lineRule="auto"/>
+              <w:rPr>
+                <w:b/>
+                <w:i/>
+                <w:color w:val="auto"/>
+                <w:sz w:val="24"/>
+                <w:szCs w:val="24"/>
+              </w:rPr>
+            </w:pPr>
+            <w:r>
+              <w:rPr>
+                <w:b/>
+                <w:color w:val="auto"/>
+                <w:sz w:val="24"/>
+                <w:szCs w:val="24"/>
+              </w:rPr>
+              <w:t>The working of Optimization and Scheduling was confirmed.</w:t>
             </w:r>
           </w:p>
         </w:tc>
@@ -4717,10 +4919,7 @@
         </w:rPr>
         <w:t xml:space="preserve">Tested By: </w:t>
       </w:r>
-    </w:p>
-    <w:p>
-      <w:pPr>
-        <w:spacing w:line="360" w:lineRule="auto"/>
+      <w:r>
         <w:rPr>
           <w:b/>
           <w:color w:val="auto"/>
@@ -4728,7 +4927,8 @@
           <w:szCs w:val="24"/>
           <w:lang w:val="en-CA"/>
         </w:rPr>
-      </w:pPr>
+        <w:t xml:space="preserve">Amandeep </w:t>
+      </w:r>
       <w:r>
         <w:rPr>
           <w:b/>
@@ -4737,9 +4937,63 @@
           <w:szCs w:val="24"/>
           <w:lang w:val="en-CA"/>
         </w:rPr>
+        <w:t xml:space="preserve">Joshi, </w:t>
+      </w:r>
+      <w:r>
+        <w:rPr>
+          <w:b/>
+          <w:color w:val="auto"/>
+          <w:sz w:val="24"/>
+          <w:szCs w:val="24"/>
+          <w:lang w:val="en-CA"/>
+        </w:rPr>
+        <w:t>Bikramjit Saini, Dami</w:t>
+      </w:r>
+      <w:r>
+        <w:rPr>
+          <w:b/>
+          <w:color w:val="auto"/>
+          <w:sz w:val="24"/>
+          <w:szCs w:val="24"/>
+          <w:lang w:val="en-CA"/>
+        </w:rPr>
+        <w:t>lola Oludiran</w:t>
+      </w:r>
+    </w:p>
+    <w:p>
+      <w:pPr>
+        <w:spacing w:line="360" w:lineRule="auto"/>
+        <w:rPr>
+          <w:b/>
+          <w:color w:val="auto"/>
+          <w:sz w:val="24"/>
+          <w:szCs w:val="24"/>
+          <w:lang w:val="en-CA"/>
+        </w:rPr>
+      </w:pPr>
+      <w:r>
+        <w:rPr>
+          <w:b/>
+          <w:color w:val="auto"/>
+          <w:sz w:val="24"/>
+          <w:szCs w:val="24"/>
+          <w:lang w:val="en-CA"/>
+        </w:rPr>
         <w:tab/>
         <w:t>Date:</w:t>
       </w:r>
+      <w:r>
+        <w:rPr>
+          <w:b/>
+          <w:color w:val="auto"/>
+          <w:sz w:val="24"/>
+          <w:szCs w:val="24"/>
+          <w:lang w:val="en-CA"/>
+        </w:rPr>
+        <w:t xml:space="preserve"> 28/03/2019</w:t>
+      </w:r>
+      <w:bookmarkStart w:id="0" w:name="_GoBack"/>
+      <w:bookmarkEnd w:id="0"/>
     </w:p>
     <w:sectPr>
       <w:pgSz w:w="12240" w:h="15840"/>

</xml_diff>